<commit_message>
Minor modifications.    Documentation files. Sliding friction and normal reaction forces. On the       overall normal of the neighbouring frontiers.
</commit_message>
<xml_diff>
--- a/doc/Appendix_to_SPHERA_v_8_0_documentation_FOSS.docx
+++ b/doc/Appendix_to_SPHERA_v_8_0_documentation_FOSS.docx
@@ -479,7 +479,7 @@
             <w:noProof/>
             <w:webHidden/>
           </w:rPr>
-          <w:t>2</w:t>
+          <w:t>3</w:t>
         </w:r>
         <w:r>
           <w:rPr>
@@ -955,7 +955,7 @@
             <w:noProof/>
             <w:webHidden/>
           </w:rPr>
-          <w:t>3</w:t>
+          <w:t>4</w:t>
         </w:r>
         <w:r>
           <w:rPr>
@@ -1495,7 +1495,7 @@
                 <v:shape id="_x0000_i1025" type="#_x0000_t75" style="width:183.7pt;height:21.2pt" o:ole="">
                   <v:imagedata r:id="rId7" o:title=""/>
                 </v:shape>
-                <o:OLEObject Type="Embed" ProgID="Equation.3" ShapeID="_x0000_i1025" DrawAspect="Content" ObjectID="_1558872303" r:id="rId8"/>
+                <o:OLEObject Type="Embed" ProgID="Equation.3" ShapeID="_x0000_i1025" DrawAspect="Content" ObjectID="_1558873626" r:id="rId8"/>
               </w:object>
             </w:r>
           </w:p>
@@ -1715,13 +1715,23 @@
           <w:szCs w:val="24"/>
         </w:rPr>
       </w:pPr>
+      <w:proofErr w:type="gramStart"/>
       <w:r>
         <w:rPr>
           <w:rFonts w:ascii="Times New Roman" w:hAnsi="Times New Roman"/>
           <w:sz w:val="24"/>
           <w:szCs w:val="24"/>
         </w:rPr>
-        <w:t xml:space="preserve">where </w:t>
+        <w:t>where</w:t>
+      </w:r>
+      <w:proofErr w:type="gramEnd"/>
+      <w:r>
+        <w:rPr>
+          <w:rFonts w:ascii="Times New Roman" w:hAnsi="Times New Roman"/>
+          <w:sz w:val="24"/>
+          <w:szCs w:val="24"/>
+        </w:rPr>
+        <w:t xml:space="preserve"> </w:t>
       </w:r>
       <w:r>
         <w:rPr>
@@ -1786,7 +1796,110 @@
           <w:sz w:val="24"/>
           <w:szCs w:val="24"/>
         </w:rPr>
-        <w:t xml:space="preserve"> is the unit vector parallel to the frontier and pointing downward (it might also be horizontal), whereas the coefficient of sliding friction (</w:t>
+        <w:t xml:space="preserve"> is the unit vector parallel to the </w:t>
+      </w:r>
+      <w:r>
+        <w:rPr>
+          <w:rFonts w:ascii="Times New Roman" w:hAnsi="Times New Roman"/>
+          <w:sz w:val="24"/>
+          <w:szCs w:val="24"/>
+        </w:rPr>
+        <w:t xml:space="preserve">local </w:t>
+      </w:r>
+      <w:r>
+        <w:rPr>
+          <w:rFonts w:ascii="Times New Roman" w:hAnsi="Times New Roman"/>
+          <w:sz w:val="24"/>
+          <w:szCs w:val="24"/>
+        </w:rPr>
+        <w:t>frontier</w:t>
+      </w:r>
+      <w:r>
+        <w:rPr>
+          <w:rFonts w:ascii="Times New Roman" w:hAnsi="Times New Roman"/>
+          <w:sz w:val="24"/>
+          <w:szCs w:val="24"/>
+        </w:rPr>
+        <w:t>s</w:t>
+      </w:r>
+      <w:r>
+        <w:rPr>
+          <w:rFonts w:ascii="Times New Roman" w:hAnsi="Times New Roman"/>
+          <w:sz w:val="24"/>
+          <w:szCs w:val="24"/>
+        </w:rPr>
+        <w:t xml:space="preserve"> and </w:t>
+      </w:r>
+      <w:r>
+        <w:rPr>
+          <w:rFonts w:ascii="Times New Roman" w:hAnsi="Times New Roman"/>
+          <w:sz w:val="24"/>
+          <w:szCs w:val="24"/>
+        </w:rPr>
+        <w:t>with direction opposite to the velocity vector of the body barycentre (projected on the local DEM). The overall nor</w:t>
+      </w:r>
+      <w:bookmarkStart w:id="4" w:name="_GoBack"/>
+      <w:bookmarkEnd w:id="4"/>
+      <w:r>
+        <w:rPr>
+          <w:rFonts w:ascii="Times New Roman" w:hAnsi="Times New Roman"/>
+          <w:sz w:val="24"/>
+          <w:szCs w:val="24"/>
+        </w:rPr>
+        <w:t xml:space="preserve">mal of the neighbouring frontiers is the unit vector aligned with the vector sum of the neighbouring </w:t>
+      </w:r>
+      <w:proofErr w:type="spellStart"/>
+      <w:r>
+        <w:rPr>
+          <w:rFonts w:ascii="Times New Roman" w:hAnsi="Times New Roman"/>
+          <w:sz w:val="24"/>
+          <w:szCs w:val="24"/>
+        </w:rPr>
+        <w:t>normal</w:t>
+      </w:r>
+      <w:r>
+        <w:rPr>
+          <w:rFonts w:ascii="Times New Roman" w:hAnsi="Times New Roman"/>
+          <w:sz w:val="24"/>
+          <w:szCs w:val="24"/>
+        </w:rPr>
+        <w:t>s</w:t>
+      </w:r>
+      <w:proofErr w:type="spellEnd"/>
+      <w:r>
+        <w:rPr>
+          <w:rFonts w:ascii="Times New Roman" w:hAnsi="Times New Roman"/>
+          <w:sz w:val="24"/>
+          <w:szCs w:val="24"/>
+        </w:rPr>
+        <w:t>.</w:t>
+      </w:r>
+    </w:p>
+    <w:p>
+      <w:pPr>
+        <w:spacing w:after="0" w:line="240" w:lineRule="auto"/>
+        <w:jc w:val="both"/>
+        <w:rPr>
+          <w:rFonts w:ascii="Times New Roman" w:hAnsi="Times New Roman"/>
+          <w:sz w:val="24"/>
+          <w:szCs w:val="24"/>
+        </w:rPr>
+      </w:pPr>
+      <w:r>
+        <w:rPr>
+          <w:rFonts w:ascii="Times New Roman" w:hAnsi="Times New Roman"/>
+          <w:sz w:val="24"/>
+          <w:szCs w:val="24"/>
+        </w:rPr>
+        <w:t>T</w:t>
+      </w:r>
+      <w:r>
+        <w:rPr>
+          <w:rFonts w:ascii="Times New Roman" w:hAnsi="Times New Roman"/>
+          <w:sz w:val="24"/>
+          <w:szCs w:val="24"/>
+        </w:rPr>
+        <w:t>he coefficient of sliding friction (</w:t>
       </w:r>
       <w:r>
         <w:rPr>
@@ -1852,7 +1965,7 @@
                 <v:shape id="_x0000_i1026" type="#_x0000_t75" style="width:69.9pt;height:19.05pt" o:ole="">
                   <v:imagedata r:id="rId9" o:title=""/>
                 </v:shape>
-                <o:OLEObject Type="Embed" ProgID="Equation.3" ShapeID="_x0000_i1026" DrawAspect="Content" ObjectID="_1558872304" r:id="rId10"/>
+                <o:OLEObject Type="Embed" ProgID="Equation.3" ShapeID="_x0000_i1026" DrawAspect="Content" ObjectID="_1558873627" r:id="rId10"/>
               </w:object>
             </w:r>
           </w:p>
@@ -2115,7 +2228,7 @@
                 <v:shape id="_x0000_i1027" type="#_x0000_t75" style="width:135.55pt;height:23.3pt" o:ole="">
                   <v:imagedata r:id="rId11" o:title=""/>
                 </v:shape>
-                <o:OLEObject Type="Embed" ProgID="Equation.3" ShapeID="_x0000_i1027" DrawAspect="Content" ObjectID="_1558872305" r:id="rId12"/>
+                <o:OLEObject Type="Embed" ProgID="Equation.3" ShapeID="_x0000_i1027" DrawAspect="Content" ObjectID="_1558873628" r:id="rId12"/>
               </w:object>
             </w:r>
           </w:p>
@@ -2406,7 +2519,7 @@
                 <v:shape id="_x0000_i1028" type="#_x0000_t75" style="width:83.65pt;height:23.3pt" o:ole="">
                   <v:imagedata r:id="rId13" o:title=""/>
                 </v:shape>
-                <o:OLEObject Type="Embed" ProgID="Equation.3" ShapeID="_x0000_i1028" DrawAspect="Content" ObjectID="_1558872306" r:id="rId14"/>
+                <o:OLEObject Type="Embed" ProgID="Equation.3" ShapeID="_x0000_i1028" DrawAspect="Content" ObjectID="_1558873629" r:id="rId14"/>
               </w:object>
             </w:r>
           </w:p>
@@ -2682,7 +2795,7 @@
                 <v:shape id="_x0000_i1029" type="#_x0000_t75" style="width:75.7pt;height:33.35pt" o:ole="">
                   <v:imagedata r:id="rId15" o:title=""/>
                 </v:shape>
-                <o:OLEObject Type="Embed" ProgID="Equation.3" ShapeID="_x0000_i1029" DrawAspect="Content" ObjectID="_1558872307" r:id="rId16"/>
+                <o:OLEObject Type="Embed" ProgID="Equation.3" ShapeID="_x0000_i1029" DrawAspect="Content" ObjectID="_1558873630" r:id="rId16"/>
               </w:object>
             </w:r>
           </w:p>
@@ -2839,7 +2952,7 @@
                 <w:szCs w:val="24"/>
                 <w:lang w:eastAsia="it-IT"/>
               </w:rPr>
-              <w:t>3</w:t>
+              <w:t>5</w:t>
             </w:r>
             <w:r>
               <w:rPr>
@@ -2931,7 +3044,7 @@
           <v:shape id="_x0000_i1030" type="#_x0000_t75" style="width:19.05pt;height:17.45pt" o:ole="">
             <v:imagedata r:id="rId17" o:title=""/>
           </v:shape>
-          <o:OLEObject Type="Embed" ProgID="Equation.3" ShapeID="_x0000_i1030" DrawAspect="Content" ObjectID="_1558872308" r:id="rId18"/>
+          <o:OLEObject Type="Embed" ProgID="Equation.3" ShapeID="_x0000_i1030" DrawAspect="Content" ObjectID="_1558873631" r:id="rId18"/>
         </w:object>
       </w:r>
       <w:r>
@@ -3009,6 +3122,28 @@
         </w:rPr>
         <w:t>Present approximations: a unique friction angle applies to all the body-frontier interactions; the vector sum of the normal reaction force under sliding and the sliding friction force provide no contribution to the body torque (nevertheless the limiter for the sliding friction force depends on the velocity of the solid particles interacting with the frontiers).</w:t>
       </w:r>
+    </w:p>
+    <w:p>
+      <w:pPr>
+        <w:spacing w:after="0" w:line="240" w:lineRule="auto"/>
+        <w:jc w:val="both"/>
+        <w:rPr>
+          <w:rFonts w:ascii="Times New Roman" w:hAnsi="Times New Roman"/>
+          <w:sz w:val="24"/>
+          <w:szCs w:val="24"/>
+        </w:rPr>
+      </w:pPr>
+    </w:p>
+    <w:p>
+      <w:pPr>
+        <w:spacing w:after="0" w:line="240" w:lineRule="auto"/>
+        <w:jc w:val="both"/>
+        <w:rPr>
+          <w:rFonts w:ascii="Times New Roman" w:hAnsi="Times New Roman"/>
+          <w:sz w:val="24"/>
+          <w:szCs w:val="24"/>
+        </w:rPr>
+      </w:pPr>
     </w:p>
     <w:p>
       <w:pPr>
@@ -3032,14 +3167,15 @@
           <w:lang w:val="en-GB"/>
         </w:rPr>
       </w:pPr>
-      <w:bookmarkStart w:id="4" w:name="_Toc482633745"/>
+      <w:bookmarkStart w:id="5" w:name="_Toc482633745"/>
       <w:r>
         <w:rPr>
           <w:lang w:val="en-GB"/>
         </w:rPr>
+        <w:lastRenderedPageBreak/>
         <w:t>Aerial stage</w:t>
       </w:r>
-      <w:bookmarkEnd w:id="4"/>
+      <w:bookmarkEnd w:id="5"/>
       <w:r>
         <w:rPr>
           <w:lang w:val="en-GB"/>
@@ -3126,7 +3262,6 @@
                 <w:sz w:val="20"/>
                 <w:szCs w:val="20"/>
               </w:rPr>
-              <w:lastRenderedPageBreak/>
               <w:t xml:space="preserve"> </w:t>
             </w:r>
             <w:r>
@@ -3137,7 +3272,7 @@
                 <v:shape id="_x0000_i1031" type="#_x0000_t75" style="width:102.7pt;height:20.1pt" o:ole="">
                   <v:imagedata r:id="rId19" o:title=""/>
                 </v:shape>
-                <o:OLEObject Type="Embed" ProgID="Equation.3" ShapeID="_x0000_i1031" DrawAspect="Content" ObjectID="_1558872309" r:id="rId20"/>
+                <o:OLEObject Type="Embed" ProgID="Equation.3" ShapeID="_x0000_i1031" DrawAspect="Content" ObjectID="_1558873632" r:id="rId20"/>
               </w:object>
             </w:r>
           </w:p>
@@ -3294,7 +3429,7 @@
                 <w:szCs w:val="24"/>
                 <w:lang w:eastAsia="it-IT"/>
               </w:rPr>
-              <w:t>5</w:t>
+              <w:t>6</w:t>
             </w:r>
             <w:r>
               <w:rPr>
@@ -3408,7 +3543,7 @@
                 <v:shape id="_x0000_i1032" type="#_x0000_t75" style="width:92.65pt;height:24.35pt" o:ole="">
                   <v:imagedata r:id="rId21" o:title=""/>
                 </v:shape>
-                <o:OLEObject Type="Embed" ProgID="Equation.3" ShapeID="_x0000_i1032" DrawAspect="Content" ObjectID="_1558872310" r:id="rId22"/>
+                <o:OLEObject Type="Embed" ProgID="Equation.3" ShapeID="_x0000_i1032" DrawAspect="Content" ObjectID="_1558873633" r:id="rId22"/>
               </w:object>
             </w:r>
           </w:p>
@@ -3565,7 +3700,7 @@
                 <w:szCs w:val="24"/>
                 <w:lang w:eastAsia="it-IT"/>
               </w:rPr>
-              <w:t>6</w:t>
+              <w:t>7</w:t>
             </w:r>
             <w:r>
               <w:rPr>
@@ -3726,7 +3861,7 @@
                 <v:shape id="_x0000_i1033" type="#_x0000_t75" style="width:85.75pt;height:23.3pt" o:ole="">
                   <v:imagedata r:id="rId23" o:title=""/>
                 </v:shape>
-                <o:OLEObject Type="Embed" ProgID="Equation.3" ShapeID="_x0000_i1033" DrawAspect="Content" ObjectID="_1558872311" r:id="rId24"/>
+                <o:OLEObject Type="Embed" ProgID="Equation.3" ShapeID="_x0000_i1033" DrawAspect="Content" ObjectID="_1558873634" r:id="rId24"/>
               </w:object>
             </w:r>
           </w:p>
@@ -3883,7 +4018,7 @@
                 <w:szCs w:val="24"/>
                 <w:lang w:eastAsia="it-IT"/>
               </w:rPr>
-              <w:t>7</w:t>
+              <w:t>8</w:t>
             </w:r>
             <w:r>
               <w:rPr>
@@ -3983,7 +4118,7 @@
                 <v:shape id="_x0000_i1034" type="#_x0000_t75" style="width:52.95pt;height:21.2pt" o:ole="">
                   <v:imagedata r:id="rId25" o:title=""/>
                 </v:shape>
-                <o:OLEObject Type="Embed" ProgID="Equation.3" ShapeID="_x0000_i1034" DrawAspect="Content" ObjectID="_1558872312" r:id="rId26"/>
+                <o:OLEObject Type="Embed" ProgID="Equation.3" ShapeID="_x0000_i1034" DrawAspect="Content" ObjectID="_1558873635" r:id="rId26"/>
               </w:object>
             </w:r>
           </w:p>
@@ -4000,7 +4135,7 @@
                 <v:shape id="_x0000_i1035" type="#_x0000_t75" style="width:206.45pt;height:19.05pt" o:ole="">
                   <v:imagedata r:id="rId27" o:title=""/>
                 </v:shape>
-                <o:OLEObject Type="Embed" ProgID="Equation.3" ShapeID="_x0000_i1035" DrawAspect="Content" ObjectID="_1558872313" r:id="rId28"/>
+                <o:OLEObject Type="Embed" ProgID="Equation.3" ShapeID="_x0000_i1035" DrawAspect="Content" ObjectID="_1558873636" r:id="rId28"/>
               </w:object>
             </w:r>
           </w:p>
@@ -4023,7 +4158,7 @@
                 <v:shape id="_x0000_i1036" type="#_x0000_t75" style="width:1in;height:19.05pt" o:ole="">
                   <v:imagedata r:id="rId29" o:title=""/>
                 </v:shape>
-                <o:OLEObject Type="Embed" ProgID="Equation.3" ShapeID="_x0000_i1036" DrawAspect="Content" ObjectID="_1558872314" r:id="rId30"/>
+                <o:OLEObject Type="Embed" ProgID="Equation.3" ShapeID="_x0000_i1036" DrawAspect="Content" ObjectID="_1558873637" r:id="rId30"/>
               </w:object>
             </w:r>
           </w:p>
@@ -4180,7 +4315,7 @@
                 <w:szCs w:val="24"/>
                 <w:lang w:eastAsia="it-IT"/>
               </w:rPr>
-              <w:t>8</w:t>
+              <w:t>9</w:t>
             </w:r>
             <w:r>
               <w:rPr>
@@ -4263,14 +4398,14 @@
           <w:lang w:val="en-GB"/>
         </w:rPr>
       </w:pPr>
-      <w:bookmarkStart w:id="5" w:name="_Toc482633746"/>
+      <w:bookmarkStart w:id="6" w:name="_Toc482633746"/>
       <w:r>
         <w:rPr>
           <w:lang w:val="en-GB"/>
         </w:rPr>
         <w:t>Submerged stage</w:t>
       </w:r>
-      <w:bookmarkEnd w:id="5"/>
+      <w:bookmarkEnd w:id="6"/>
     </w:p>
     <w:p>
       <w:pPr>
@@ -4319,7 +4454,7 @@
                 <v:shape id="_x0000_i1037" type="#_x0000_t75" style="width:32.8pt;height:20.1pt" o:ole="">
                   <v:imagedata r:id="rId31" o:title=""/>
                 </v:shape>
-                <o:OLEObject Type="Embed" ProgID="Equation.3" ShapeID="_x0000_i1037" DrawAspect="Content" ObjectID="_1558872315" r:id="rId32"/>
+                <o:OLEObject Type="Embed" ProgID="Equation.3" ShapeID="_x0000_i1037" DrawAspect="Content" ObjectID="_1558873638" r:id="rId32"/>
               </w:object>
             </w:r>
           </w:p>
@@ -4476,7 +4611,7 @@
                 <w:szCs w:val="24"/>
                 <w:lang w:eastAsia="it-IT"/>
               </w:rPr>
-              <w:t>9</w:t>
+              <w:t>10</w:t>
             </w:r>
             <w:r>
               <w:rPr>
@@ -4576,7 +4711,7 @@
                 <v:shape id="_x0000_i1038" type="#_x0000_t75" style="width:144.55pt;height:22.25pt" o:ole="">
                   <v:imagedata r:id="rId33" o:title=""/>
                 </v:shape>
-                <o:OLEObject Type="Embed" ProgID="Equation.3" ShapeID="_x0000_i1038" DrawAspect="Content" ObjectID="_1558872316" r:id="rId34"/>
+                <o:OLEObject Type="Embed" ProgID="Equation.3" ShapeID="_x0000_i1038" DrawAspect="Content" ObjectID="_1558873639" r:id="rId34"/>
               </w:object>
             </w:r>
           </w:p>
@@ -4733,7 +4868,7 @@
                 <w:szCs w:val="24"/>
                 <w:lang w:eastAsia="it-IT"/>
               </w:rPr>
-              <w:t>10</w:t>
+              <w:t>11</w:t>
             </w:r>
             <w:r>
               <w:rPr>
@@ -4794,11 +4929,11 @@
           <w:numId w:val="14"/>
         </w:numPr>
       </w:pPr>
-      <w:bookmarkStart w:id="6" w:name="_Toc482633747"/>
+      <w:bookmarkStart w:id="7" w:name="_Toc482633747"/>
       <w:r>
         <w:t>Body-boundary normal reaction force under sliding (at null normal velocity)</w:t>
       </w:r>
-      <w:bookmarkEnd w:id="6"/>
+      <w:bookmarkEnd w:id="7"/>
     </w:p>
     <w:p>
       <w:pPr>
@@ -4811,14 +4946,14 @@
           <w:lang w:val="en-GB"/>
         </w:rPr>
       </w:pPr>
-      <w:bookmarkStart w:id="7" w:name="_Toc482633748"/>
+      <w:bookmarkStart w:id="8" w:name="_Toc482633748"/>
       <w:r>
         <w:rPr>
           <w:lang w:val="en-GB"/>
         </w:rPr>
         <w:t>Aerial stage</w:t>
       </w:r>
-      <w:bookmarkEnd w:id="7"/>
+      <w:bookmarkEnd w:id="8"/>
     </w:p>
     <w:p>
       <w:pPr>
@@ -4867,7 +5002,7 @@
                 <v:shape id="_x0000_i1039" type="#_x0000_t75" style="width:171.55pt;height:21.2pt" o:ole="">
                   <v:imagedata r:id="rId35" o:title=""/>
                 </v:shape>
-                <o:OLEObject Type="Embed" ProgID="Equation.3" ShapeID="_x0000_i1039" DrawAspect="Content" ObjectID="_1558872317" r:id="rId36"/>
+                <o:OLEObject Type="Embed" ProgID="Equation.3" ShapeID="_x0000_i1039" DrawAspect="Content" ObjectID="_1558873640" r:id="rId36"/>
               </w:object>
             </w:r>
           </w:p>
@@ -5024,7 +5159,7 @@
                 <w:szCs w:val="24"/>
                 <w:lang w:eastAsia="it-IT"/>
               </w:rPr>
-              <w:t>11</w:t>
+              <w:t>12</w:t>
             </w:r>
             <w:r>
               <w:rPr>
@@ -5113,6 +5248,40 @@
         </w:rPr>
         <w:t>6.32)-.</w:t>
       </w:r>
+      <w:r>
+        <w:rPr>
+          <w:rFonts w:ascii="Times New Roman" w:hAnsi="Times New Roman"/>
+          <w:sz w:val="24"/>
+          <w:szCs w:val="24"/>
+        </w:rPr>
+        <w:t xml:space="preserve"> </w:t>
+      </w:r>
+      <w:r>
+        <w:rPr>
+          <w:rFonts w:ascii="Times New Roman" w:hAnsi="Times New Roman"/>
+          <w:sz w:val="24"/>
+          <w:szCs w:val="24"/>
+        </w:rPr>
+        <w:t xml:space="preserve">The overall normal of the neighbouring frontiers is the unit vector aligned with the vector sum of the neighbouring </w:t>
+      </w:r>
+      <w:proofErr w:type="spellStart"/>
+      <w:r>
+        <w:rPr>
+          <w:rFonts w:ascii="Times New Roman" w:hAnsi="Times New Roman"/>
+          <w:sz w:val="24"/>
+          <w:szCs w:val="24"/>
+        </w:rPr>
+        <w:t>normals</w:t>
+      </w:r>
+      <w:proofErr w:type="spellEnd"/>
+      <w:r>
+        <w:rPr>
+          <w:rFonts w:ascii="Times New Roman" w:hAnsi="Times New Roman"/>
+          <w:sz w:val="24"/>
+          <w:szCs w:val="24"/>
+        </w:rPr>
+        <w:t>.</w:t>
+      </w:r>
     </w:p>
     <w:p>
       <w:pPr>
@@ -5125,14 +5294,14 @@
           <w:lang w:val="en-GB"/>
         </w:rPr>
       </w:pPr>
-      <w:bookmarkStart w:id="8" w:name="_Toc482633749"/>
+      <w:bookmarkStart w:id="9" w:name="_Toc482633749"/>
       <w:r>
         <w:rPr>
           <w:lang w:val="en-GB"/>
         </w:rPr>
         <w:t>Submerged stage</w:t>
       </w:r>
-      <w:bookmarkEnd w:id="8"/>
+      <w:bookmarkEnd w:id="9"/>
     </w:p>
     <w:p>
       <w:pPr>
@@ -5199,7 +5368,7 @@
                 <v:shape id="_x0000_i1040" type="#_x0000_t75" style="width:101.65pt;height:20.1pt" o:ole="">
                   <v:imagedata r:id="rId37" o:title=""/>
                 </v:shape>
-                <o:OLEObject Type="Embed" ProgID="Equation.3" ShapeID="_x0000_i1040" DrawAspect="Content" ObjectID="_1558872318" r:id="rId38"/>
+                <o:OLEObject Type="Embed" ProgID="Equation.3" ShapeID="_x0000_i1040" DrawAspect="Content" ObjectID="_1558873641" r:id="rId38"/>
               </w:object>
             </w:r>
           </w:p>
@@ -5356,7 +5525,7 @@
                 <w:szCs w:val="24"/>
                 <w:lang w:eastAsia="it-IT"/>
               </w:rPr>
-              <w:t>12</w:t>
+              <w:t>13</w:t>
             </w:r>
             <w:r>
               <w:rPr>
@@ -5408,23 +5577,13 @@
           <w:szCs w:val="24"/>
         </w:rPr>
       </w:pPr>
-    </w:p>
-    <w:p>
-      <w:pPr>
-        <w:spacing w:after="0" w:line="240" w:lineRule="auto"/>
-        <w:jc w:val="both"/>
-        <w:rPr>
-          <w:rFonts w:ascii="Times New Roman" w:hAnsi="Times New Roman"/>
-          <w:sz w:val="24"/>
-          <w:szCs w:val="24"/>
-        </w:rPr>
-      </w:pPr>
       <w:r>
         <w:rPr>
           <w:rFonts w:ascii="Times New Roman" w:hAnsi="Times New Roman"/>
           <w:sz w:val="24"/>
           <w:szCs w:val="24"/>
         </w:rPr>
+        <w:lastRenderedPageBreak/>
         <w:t>A</w:t>
       </w:r>
       <w:r>
@@ -5472,7 +5631,7 @@
                 <v:shape id="_x0000_i1041" type="#_x0000_t75" style="width:158.3pt;height:21.2pt" o:ole="">
                   <v:imagedata r:id="rId39" o:title=""/>
                 </v:shape>
-                <o:OLEObject Type="Embed" ProgID="Equation.3" ShapeID="_x0000_i1041" DrawAspect="Content" ObjectID="_1558872319" r:id="rId40"/>
+                <o:OLEObject Type="Embed" ProgID="Equation.3" ShapeID="_x0000_i1041" DrawAspect="Content" ObjectID="_1558873642" r:id="rId40"/>
               </w:object>
             </w:r>
           </w:p>
@@ -5629,7 +5788,7 @@
                 <w:szCs w:val="24"/>
                 <w:lang w:eastAsia="it-IT"/>
               </w:rPr>
-              <w:t>13</w:t>
+              <w:t>14</w:t>
             </w:r>
             <w:r>
               <w:rPr>
@@ -5676,7 +5835,7 @@
         <w:pStyle w:val="Amicarellititle2"/>
         <w:ind w:left="792"/>
       </w:pPr>
-      <w:bookmarkStart w:id="9" w:name="_Toc482633750"/>
+      <w:bookmarkStart w:id="10" w:name="_Toc482633750"/>
     </w:p>
     <w:p>
       <w:pPr>
@@ -5687,12 +5846,7 @@
         </w:numPr>
       </w:pPr>
       <w:r>
-        <w:t>Norm</w:t>
-      </w:r>
-      <w:bookmarkStart w:id="10" w:name="_GoBack"/>
-      <w:bookmarkEnd w:id="10"/>
-      <w:r>
-        <w:t>al restitution coefficient (</w:t>
+        <w:t>Normal restitution coefficient (</w:t>
       </w:r>
       <w:proofErr w:type="spellStart"/>
       <w:r>
@@ -5712,7 +5866,7 @@
       <w:r>
         <w:t>)</w:t>
       </w:r>
-      <w:bookmarkEnd w:id="9"/>
+      <w:bookmarkEnd w:id="10"/>
     </w:p>
     <w:p>
       <w:pPr>
@@ -14723,7 +14877,7 @@
 </file>
 
 <file path=customXml/itemProps1.xml><?xml version="1.0" encoding="utf-8"?>
-<ds:datastoreItem xmlns:ds="http://schemas.openxmlformats.org/officeDocument/2006/customXml" ds:itemID="{E8F4976C-FD0A-4554-AD58-7749DBCC7423}">
+<ds:datastoreItem xmlns:ds="http://schemas.openxmlformats.org/officeDocument/2006/customXml" ds:itemID="{4C7B1C94-9798-4EBA-973E-DAEA9B71E33D}">
   <ds:schemaRefs>
     <ds:schemaRef ds:uri="http://schemas.openxmlformats.org/officeDocument/2006/bibliography"/>
   </ds:schemaRefs>

</xml_diff>

<commit_message>
Minor modifications.    Documentation. Appendix update. Bulk modulus assignment.
</commit_message>
<xml_diff>
--- a/doc/Appendix_to_SPHERA_v_8_0_documentation_FOSS.docx
+++ b/doc/Appendix_to_SPHERA_v_8_0_documentation_FOSS.docx
@@ -144,7 +144,7 @@
         </w:rPr>
         <w:fldChar w:fldCharType="separate"/>
       </w:r>
-      <w:hyperlink w:anchor="_Toc482633742" w:history="1">
+      <w:hyperlink w:anchor="_Toc508781480" w:history="1">
         <w:r>
           <w:rPr>
             <w:rStyle w:val="Collegamentoipertestuale"/>
@@ -152,25 +152,7 @@
             <w:caps/>
             <w:noProof/>
           </w:rPr>
-          <w:t>1. BODY DYNAMICS: clarifications on gravity force, sliding friction force, body-boundary normal reaction force under sliding, normal coefficient of resti</w:t>
-        </w:r>
-        <w:r>
-          <w:rPr>
-            <w:rStyle w:val="Collegamentoipertestuale"/>
-            <w:rFonts w:ascii="Book Antiqua" w:hAnsi="Book Antiqua"/>
-            <w:caps/>
-            <w:noProof/>
-          </w:rPr>
-          <w:t>tution (master code branch on 12Jun</w:t>
-        </w:r>
-        <w:r>
-          <w:rPr>
-            <w:rStyle w:val="Collegamentoipertestuale"/>
-            <w:rFonts w:ascii="Book Antiqua" w:hAnsi="Book Antiqua"/>
-            <w:caps/>
-            <w:noProof/>
-          </w:rPr>
-          <w:t>2017)</w:t>
+          <w:t>1. BODY DYNAMICS: clarifications on gravity force, sliding friction force, body-boundary normal reaction force under sliding, normal coefficient of restitution (master code branch on 12Jun2017)</w:t>
         </w:r>
         <w:r>
           <w:rPr>
@@ -191,7 +173,7 @@
             <w:noProof/>
             <w:webHidden/>
           </w:rPr>
-          <w:instrText xml:space="preserve"> PAGEREF _Toc482633742 \h </w:instrText>
+          <w:instrText xml:space="preserve"> PAGEREF _Toc508781480 \h </w:instrText>
         </w:r>
         <w:r>
           <w:rPr>
@@ -236,7 +218,7 @@
           <w:lang w:eastAsia="en-GB"/>
         </w:rPr>
       </w:pPr>
-      <w:hyperlink w:anchor="_Toc482633743" w:history="1">
+      <w:hyperlink w:anchor="_Toc508781481" w:history="1">
         <w:r>
           <w:rPr>
             <w:rStyle w:val="Collegamentoipertestuale"/>
@@ -279,7 +261,7 @@
             <w:noProof/>
             <w:webHidden/>
           </w:rPr>
-          <w:instrText xml:space="preserve"> PAGEREF _Toc482633743 \h </w:instrText>
+          <w:instrText xml:space="preserve"> PAGEREF _Toc508781481 \h </w:instrText>
         </w:r>
         <w:r>
           <w:rPr>
@@ -324,7 +306,7 @@
           <w:lang w:eastAsia="en-GB"/>
         </w:rPr>
       </w:pPr>
-      <w:hyperlink w:anchor="_Toc482633744" w:history="1">
+      <w:hyperlink w:anchor="_Toc508781482" w:history="1">
         <w:r>
           <w:rPr>
             <w:rStyle w:val="Collegamentoipertestuale"/>
@@ -367,7 +349,7 @@
             <w:noProof/>
             <w:webHidden/>
           </w:rPr>
-          <w:instrText xml:space="preserve"> PAGEREF _Toc482633744 \h </w:instrText>
+          <w:instrText xml:space="preserve"> PAGEREF _Toc508781482 \h </w:instrText>
         </w:r>
         <w:r>
           <w:rPr>
@@ -413,7 +395,7 @@
           <w:lang w:val="en-GB" w:eastAsia="en-GB"/>
         </w:rPr>
       </w:pPr>
-      <w:hyperlink w:anchor="_Toc482633745" w:history="1">
+      <w:hyperlink w:anchor="_Toc508781483" w:history="1">
         <w:r>
           <w:rPr>
             <w:rStyle w:val="Collegamentoipertestuale"/>
@@ -438,7 +420,7 @@
             <w:noProof/>
             <w:lang w:val="en-GB"/>
           </w:rPr>
-          <w:t>Aerial stage</w:t>
+          <w:t>Aerial stage (non-negative value for the input friction angle and body-frontier interactions)</w:t>
         </w:r>
         <w:r>
           <w:rPr>
@@ -459,7 +441,99 @@
             <w:noProof/>
             <w:webHidden/>
           </w:rPr>
-          <w:instrText xml:space="preserve"> PAGEREF _Toc482633745 \h </w:instrText>
+          <w:instrText xml:space="preserve"> PAGEREF _Toc508781483 \h </w:instrText>
+        </w:r>
+        <w:r>
+          <w:rPr>
+            <w:noProof/>
+            <w:webHidden/>
+          </w:rPr>
+        </w:r>
+        <w:r>
+          <w:rPr>
+            <w:noProof/>
+            <w:webHidden/>
+          </w:rPr>
+          <w:fldChar w:fldCharType="separate"/>
+        </w:r>
+        <w:r>
+          <w:rPr>
+            <w:noProof/>
+            <w:webHidden/>
+          </w:rPr>
+          <w:t>2</w:t>
+        </w:r>
+        <w:r>
+          <w:rPr>
+            <w:noProof/>
+            <w:webHidden/>
+          </w:rPr>
+          <w:fldChar w:fldCharType="end"/>
+        </w:r>
+      </w:hyperlink>
+    </w:p>
+    <w:p>
+      <w:pPr>
+        <w:pStyle w:val="Sommario3"/>
+        <w:tabs>
+          <w:tab w:val="left" w:pos="880"/>
+          <w:tab w:val="right" w:pos="9628"/>
+        </w:tabs>
+        <w:rPr>
+          <w:rFonts w:asciiTheme="minorHAnsi" w:eastAsiaTheme="minorEastAsia" w:hAnsiTheme="minorHAnsi" w:cstheme="minorBidi"/>
+          <w:noProof/>
+          <w:sz w:val="22"/>
+          <w:szCs w:val="22"/>
+          <w:lang w:val="en-GB" w:eastAsia="en-GB"/>
+        </w:rPr>
+      </w:pPr>
+      <w:hyperlink w:anchor="_Toc508781484" w:history="1">
+        <w:r>
+          <w:rPr>
+            <w:rStyle w:val="Collegamentoipertestuale"/>
+            <w:noProof/>
+            <w:lang w:val="en-GB"/>
+          </w:rPr>
+          <w:t>1.2.2.</w:t>
+        </w:r>
+        <w:r>
+          <w:rPr>
+            <w:rFonts w:asciiTheme="minorHAnsi" w:eastAsiaTheme="minorEastAsia" w:hAnsiTheme="minorHAnsi" w:cstheme="minorBidi"/>
+            <w:noProof/>
+            <w:sz w:val="22"/>
+            <w:szCs w:val="22"/>
+            <w:lang w:val="en-GB" w:eastAsia="en-GB"/>
+          </w:rPr>
+          <w:tab/>
+        </w:r>
+        <w:r>
+          <w:rPr>
+            <w:rStyle w:val="Collegamentoipertestuale"/>
+            <w:noProof/>
+            <w:lang w:val="en-GB"/>
+          </w:rPr>
+          <w:t>Aerial stage (negative value for the input friction angle or body-body interactions)</w:t>
+        </w:r>
+        <w:r>
+          <w:rPr>
+            <w:noProof/>
+            <w:webHidden/>
+          </w:rPr>
+          <w:tab/>
+        </w:r>
+        <w:r>
+          <w:rPr>
+            <w:noProof/>
+            <w:webHidden/>
+          </w:rPr>
+          <w:fldChar w:fldCharType="begin"/>
+        </w:r>
+        <w:r>
+          <w:rPr>
+            <w:noProof/>
+            <w:webHidden/>
+          </w:rPr>
+          <w:instrText xml:space="preserve"> PAGEREF _Toc508781484 \h </w:instrText>
         </w:r>
         <w:r>
           <w:rPr>
@@ -505,14 +579,14 @@
           <w:lang w:val="en-GB" w:eastAsia="en-GB"/>
         </w:rPr>
       </w:pPr>
-      <w:hyperlink w:anchor="_Toc482633746" w:history="1">
+      <w:hyperlink w:anchor="_Toc508781485" w:history="1">
         <w:r>
           <w:rPr>
             <w:rStyle w:val="Collegamentoipertestuale"/>
             <w:noProof/>
             <w:lang w:val="en-GB"/>
           </w:rPr>
-          <w:t>1.2.2.</w:t>
+          <w:t>1.2.3.</w:t>
         </w:r>
         <w:r>
           <w:rPr>
@@ -551,7 +625,7 @@
             <w:noProof/>
             <w:webHidden/>
           </w:rPr>
-          <w:instrText xml:space="preserve"> PAGEREF _Toc482633746 \h </w:instrText>
+          <w:instrText xml:space="preserve"> PAGEREF _Toc508781485 \h </w:instrText>
         </w:r>
         <w:r>
           <w:rPr>
@@ -596,7 +670,7 @@
           <w:lang w:eastAsia="en-GB"/>
         </w:rPr>
       </w:pPr>
-      <w:hyperlink w:anchor="_Toc482633747" w:history="1">
+      <w:hyperlink w:anchor="_Toc508781486" w:history="1">
         <w:r>
           <w:rPr>
             <w:rStyle w:val="Collegamentoipertestuale"/>
@@ -639,7 +713,7 @@
             <w:noProof/>
             <w:webHidden/>
           </w:rPr>
-          <w:instrText xml:space="preserve"> PAGEREF _Toc482633747 \h </w:instrText>
+          <w:instrText xml:space="preserve"> PAGEREF _Toc508781486 \h </w:instrText>
         </w:r>
         <w:r>
           <w:rPr>
@@ -685,7 +759,7 @@
           <w:lang w:val="en-GB" w:eastAsia="en-GB"/>
         </w:rPr>
       </w:pPr>
-      <w:hyperlink w:anchor="_Toc482633748" w:history="1">
+      <w:hyperlink w:anchor="_Toc508781487" w:history="1">
         <w:r>
           <w:rPr>
             <w:rStyle w:val="Collegamentoipertestuale"/>
@@ -731,7 +805,7 @@
             <w:noProof/>
             <w:webHidden/>
           </w:rPr>
-          <w:instrText xml:space="preserve"> PAGEREF _Toc482633748 \h </w:instrText>
+          <w:instrText xml:space="preserve"> PAGEREF _Toc508781487 \h </w:instrText>
         </w:r>
         <w:r>
           <w:rPr>
@@ -777,7 +851,7 @@
           <w:lang w:val="en-GB" w:eastAsia="en-GB"/>
         </w:rPr>
       </w:pPr>
-      <w:hyperlink w:anchor="_Toc482633749" w:history="1">
+      <w:hyperlink w:anchor="_Toc508781488" w:history="1">
         <w:r>
           <w:rPr>
             <w:rStyle w:val="Collegamentoipertestuale"/>
@@ -823,7 +897,7 @@
             <w:noProof/>
             <w:webHidden/>
           </w:rPr>
-          <w:instrText xml:space="preserve"> PAGEREF _Toc482633749 \h </w:instrText>
+          <w:instrText xml:space="preserve"> PAGEREF _Toc508781488 \h </w:instrText>
         </w:r>
         <w:r>
           <w:rPr>
@@ -868,7 +942,7 @@
           <w:lang w:eastAsia="en-GB"/>
         </w:rPr>
       </w:pPr>
-      <w:hyperlink w:anchor="_Toc482633750" w:history="1">
+      <w:hyperlink w:anchor="_Toc508781489" w:history="1">
         <w:r>
           <w:rPr>
             <w:rStyle w:val="Collegamentoipertestuale"/>
@@ -935,7 +1009,7 @@
             <w:noProof/>
             <w:webHidden/>
           </w:rPr>
-          <w:instrText xml:space="preserve"> PAGEREF _Toc482633750 \h </w:instrText>
+          <w:instrText xml:space="preserve"> PAGEREF _Toc508781489 \h </w:instrText>
         </w:r>
         <w:r>
           <w:rPr>
@@ -968,6 +1042,79 @@
     </w:p>
     <w:p>
       <w:pPr>
+        <w:pStyle w:val="Sommario1"/>
+        <w:tabs>
+          <w:tab w:val="right" w:pos="9628"/>
+        </w:tabs>
+        <w:rPr>
+          <w:rFonts w:asciiTheme="minorHAnsi" w:eastAsiaTheme="minorEastAsia" w:hAnsiTheme="minorHAnsi" w:cstheme="minorBidi"/>
+          <w:noProof/>
+          <w:sz w:val="22"/>
+          <w:lang w:eastAsia="en-GB"/>
+        </w:rPr>
+      </w:pPr>
+      <w:hyperlink w:anchor="_Toc508781490" w:history="1">
+        <w:r>
+          <w:rPr>
+            <w:rStyle w:val="Collegamentoipertestuale"/>
+            <w:rFonts w:ascii="Book Antiqua" w:hAnsi="Book Antiqua"/>
+            <w:caps/>
+            <w:noProof/>
+          </w:rPr>
+          <w:t>2. Bulk modulus assignment (master code branch on 14MAR2018)</w:t>
+        </w:r>
+        <w:r>
+          <w:rPr>
+            <w:noProof/>
+            <w:webHidden/>
+          </w:rPr>
+          <w:tab/>
+        </w:r>
+        <w:r>
+          <w:rPr>
+            <w:noProof/>
+            <w:webHidden/>
+          </w:rPr>
+          <w:fldChar w:fldCharType="begin"/>
+        </w:r>
+        <w:r>
+          <w:rPr>
+            <w:noProof/>
+            <w:webHidden/>
+          </w:rPr>
+          <w:instrText xml:space="preserve"> PAGEREF _Toc508781490 \h </w:instrText>
+        </w:r>
+        <w:r>
+          <w:rPr>
+            <w:noProof/>
+            <w:webHidden/>
+          </w:rPr>
+        </w:r>
+        <w:r>
+          <w:rPr>
+            <w:noProof/>
+            <w:webHidden/>
+          </w:rPr>
+          <w:fldChar w:fldCharType="separate"/>
+        </w:r>
+        <w:r>
+          <w:rPr>
+            <w:noProof/>
+            <w:webHidden/>
+          </w:rPr>
+          <w:t>5</w:t>
+        </w:r>
+        <w:r>
+          <w:rPr>
+            <w:noProof/>
+            <w:webHidden/>
+          </w:rPr>
+          <w:fldChar w:fldCharType="end"/>
+        </w:r>
+      </w:hyperlink>
+    </w:p>
+    <w:p>
+      <w:pPr>
         <w:rPr>
           <w:rFonts w:ascii="Times New Roman" w:hAnsi="Times New Roman"/>
           <w:sz w:val="24"/>
@@ -1210,7 +1357,7 @@
         </w:rPr>
       </w:pPr>
       <w:bookmarkStart w:id="0" w:name="_Toc482608220"/>
-      <w:bookmarkStart w:id="1" w:name="_Toc482633742"/>
+      <w:bookmarkStart w:id="1" w:name="_Toc508781480"/>
       <w:r>
         <w:rPr>
           <w:rFonts w:ascii="Book Antiqua" w:hAnsi="Book Antiqua"/>
@@ -1220,7 +1367,19 @@
           <w:szCs w:val="24"/>
         </w:rPr>
         <w:lastRenderedPageBreak/>
-        <w:t>BODY DYNAMICS: clarifications on gravity force, sliding friction force, body-boundary normal reaction force under sliding, normal coefficient of restitution</w:t>
+        <w:t>BODY DYNAMICS: c</w:t>
+      </w:r>
+      <w:bookmarkStart w:id="2" w:name="_GoBack"/>
+      <w:bookmarkEnd w:id="2"/>
+      <w:r>
+        <w:rPr>
+          <w:rFonts w:ascii="Book Antiqua" w:hAnsi="Book Antiqua"/>
+          <w:caps/>
+          <w:kern w:val="0"/>
+          <w:sz w:val="24"/>
+          <w:szCs w:val="24"/>
+        </w:rPr>
+        <w:t>larifications on gravity force, sliding friction force, body-boundary normal reaction force under sliding, normal coefficient of restitution</w:t>
       </w:r>
       <w:bookmarkEnd w:id="0"/>
       <w:r>
@@ -1292,11 +1451,11 @@
           <w:numId w:val="14"/>
         </w:numPr>
       </w:pPr>
-      <w:bookmarkStart w:id="2" w:name="_Toc482633743"/>
+      <w:bookmarkStart w:id="3" w:name="_Toc508781481"/>
       <w:r>
         <w:t>Gravity</w:t>
       </w:r>
-      <w:bookmarkEnd w:id="2"/>
+      <w:bookmarkEnd w:id="3"/>
     </w:p>
     <w:p>
       <w:pPr>
@@ -1344,11 +1503,11 @@
           <w:numId w:val="14"/>
         </w:numPr>
       </w:pPr>
-      <w:bookmarkStart w:id="3" w:name="_Toc482633744"/>
+      <w:bookmarkStart w:id="4" w:name="_Toc508781482"/>
       <w:r>
         <w:t>Sliding friction force</w:t>
       </w:r>
-      <w:bookmarkEnd w:id="3"/>
+      <w:bookmarkEnd w:id="4"/>
     </w:p>
     <w:p>
       <w:pPr>
@@ -1361,6 +1520,7 @@
           <w:lang w:val="en-GB"/>
         </w:rPr>
       </w:pPr>
+      <w:bookmarkStart w:id="5" w:name="_Toc508781483"/>
       <w:r>
         <w:rPr>
           <w:lang w:val="en-GB"/>
@@ -1373,6 +1533,7 @@
         </w:rPr>
         <w:t xml:space="preserve"> (non-negative value for the input friction angle and body-frontier interactions)</w:t>
       </w:r>
+      <w:bookmarkEnd w:id="5"/>
     </w:p>
     <w:p>
       <w:pPr>
@@ -1492,10 +1653,10 @@
                   <v:path o:extrusionok="f" gradientshapeok="t" o:connecttype="rect"/>
                   <o:lock v:ext="edit" aspectratio="t"/>
                 </v:shapetype>
-                <v:shape id="_x0000_i1025" type="#_x0000_t75" style="width:183.7pt;height:21.2pt" o:ole="">
+                <v:shape id="_x0000_i1025" type="#_x0000_t75" style="width:183.7pt;height:21.4pt" o:ole="">
                   <v:imagedata r:id="rId7" o:title=""/>
                 </v:shape>
-                <o:OLEObject Type="Embed" ProgID="Equation.3" ShapeID="_x0000_i1025" DrawAspect="Content" ObjectID="_1558873626" r:id="rId8"/>
+                <o:OLEObject Type="Embed" ProgID="Equation.3" ShapeID="_x0000_i1025" DrawAspect="Content" ObjectID="_1582523780" r:id="rId8"/>
               </w:object>
             </w:r>
           </w:p>
@@ -1836,17 +1997,7 @@
           <w:sz w:val="24"/>
           <w:szCs w:val="24"/>
         </w:rPr>
-        <w:t>with direction opposite to the velocity vector of the body barycentre (projected on the local DEM). The overall nor</w:t>
-      </w:r>
-      <w:bookmarkStart w:id="4" w:name="_GoBack"/>
-      <w:bookmarkEnd w:id="4"/>
-      <w:r>
-        <w:rPr>
-          <w:rFonts w:ascii="Times New Roman" w:hAnsi="Times New Roman"/>
-          <w:sz w:val="24"/>
-          <w:szCs w:val="24"/>
-        </w:rPr>
-        <w:t xml:space="preserve">mal of the neighbouring frontiers is the unit vector aligned with the vector sum of the neighbouring </w:t>
+        <w:t xml:space="preserve">with direction opposite to the velocity vector of the body barycentre (projected on the local DEM). The overall normal of the neighbouring frontiers is the unit vector aligned with the vector sum of the neighbouring </w:t>
       </w:r>
       <w:proofErr w:type="spellStart"/>
       <w:r>
@@ -1962,10 +2113,10 @@
                 <w:position w:val="-14"/>
               </w:rPr>
               <w:object w:dxaOrig="1400" w:dyaOrig="380">
-                <v:shape id="_x0000_i1026" type="#_x0000_t75" style="width:69.9pt;height:19.05pt" o:ole="">
+                <v:shape id="_x0000_i1026" type="#_x0000_t75" style="width:69.8pt;height:19.2pt" o:ole="">
                   <v:imagedata r:id="rId9" o:title=""/>
                 </v:shape>
-                <o:OLEObject Type="Embed" ProgID="Equation.3" ShapeID="_x0000_i1026" DrawAspect="Content" ObjectID="_1558873627" r:id="rId10"/>
+                <o:OLEObject Type="Embed" ProgID="Equation.3" ShapeID="_x0000_i1026" DrawAspect="Content" ObjectID="_1582523781" r:id="rId10"/>
               </w:object>
             </w:r>
           </w:p>
@@ -2225,10 +2376,10 @@
                 <w:position w:val="-18"/>
               </w:rPr>
               <w:object w:dxaOrig="2720" w:dyaOrig="460">
-                <v:shape id="_x0000_i1027" type="#_x0000_t75" style="width:135.55pt;height:23.3pt" o:ole="">
+                <v:shape id="_x0000_i1027" type="#_x0000_t75" style="width:135.7pt;height:23.15pt" o:ole="">
                   <v:imagedata r:id="rId11" o:title=""/>
                 </v:shape>
-                <o:OLEObject Type="Embed" ProgID="Equation.3" ShapeID="_x0000_i1027" DrawAspect="Content" ObjectID="_1558873628" r:id="rId12"/>
+                <o:OLEObject Type="Embed" ProgID="Equation.3" ShapeID="_x0000_i1027" DrawAspect="Content" ObjectID="_1582523782" r:id="rId12"/>
               </w:object>
             </w:r>
           </w:p>
@@ -2516,10 +2667,10 @@
                 <w:position w:val="-18"/>
               </w:rPr>
               <w:object w:dxaOrig="1680" w:dyaOrig="460">
-                <v:shape id="_x0000_i1028" type="#_x0000_t75" style="width:83.65pt;height:23.3pt" o:ole="">
+                <v:shape id="_x0000_i1028" type="#_x0000_t75" style="width:83.8pt;height:23.15pt" o:ole="">
                   <v:imagedata r:id="rId13" o:title=""/>
                 </v:shape>
-                <o:OLEObject Type="Embed" ProgID="Equation.3" ShapeID="_x0000_i1028" DrawAspect="Content" ObjectID="_1558873629" r:id="rId14"/>
+                <o:OLEObject Type="Embed" ProgID="Equation.3" ShapeID="_x0000_i1028" DrawAspect="Content" ObjectID="_1582523783" r:id="rId14"/>
               </w:object>
             </w:r>
           </w:p>
@@ -2792,10 +2943,10 @@
                 <w:position w:val="-24"/>
               </w:rPr>
               <w:object w:dxaOrig="1520" w:dyaOrig="660">
-                <v:shape id="_x0000_i1029" type="#_x0000_t75" style="width:75.7pt;height:33.35pt" o:ole="">
+                <v:shape id="_x0000_i1029" type="#_x0000_t75" style="width:75.5pt;height:33.15pt" o:ole="">
                   <v:imagedata r:id="rId15" o:title=""/>
                 </v:shape>
-                <o:OLEObject Type="Embed" ProgID="Equation.3" ShapeID="_x0000_i1029" DrawAspect="Content" ObjectID="_1558873630" r:id="rId16"/>
+                <o:OLEObject Type="Embed" ProgID="Equation.3" ShapeID="_x0000_i1029" DrawAspect="Content" ObjectID="_1582523784" r:id="rId16"/>
               </w:object>
             </w:r>
           </w:p>
@@ -3041,10 +3192,10 @@
           <w:szCs w:val="24"/>
         </w:rPr>
         <w:object w:dxaOrig="380" w:dyaOrig="340">
-          <v:shape id="_x0000_i1030" type="#_x0000_t75" style="width:19.05pt;height:17.45pt" o:ole="">
+          <v:shape id="_x0000_i1030" type="#_x0000_t75" style="width:19.2pt;height:17.45pt" o:ole="">
             <v:imagedata r:id="rId17" o:title=""/>
           </v:shape>
-          <o:OLEObject Type="Embed" ProgID="Equation.3" ShapeID="_x0000_i1030" DrawAspect="Content" ObjectID="_1558873631" r:id="rId18"/>
+          <o:OLEObject Type="Embed" ProgID="Equation.3" ShapeID="_x0000_i1030" DrawAspect="Content" ObjectID="_1582523785" r:id="rId18"/>
         </w:object>
       </w:r>
       <w:r>
@@ -3167,7 +3318,7 @@
           <w:lang w:val="en-GB"/>
         </w:rPr>
       </w:pPr>
-      <w:bookmarkStart w:id="5" w:name="_Toc482633745"/>
+      <w:bookmarkStart w:id="6" w:name="_Toc508781484"/>
       <w:r>
         <w:rPr>
           <w:lang w:val="en-GB"/>
@@ -3175,13 +3326,13 @@
         <w:lastRenderedPageBreak/>
         <w:t>Aerial stage</w:t>
       </w:r>
-      <w:bookmarkEnd w:id="5"/>
       <w:r>
         <w:rPr>
           <w:lang w:val="en-GB"/>
         </w:rPr>
         <w:t xml:space="preserve"> (negative value for the input friction angle or body-body interactions)</w:t>
       </w:r>
+      <w:bookmarkEnd w:id="6"/>
     </w:p>
     <w:p>
       <w:pPr>
@@ -3269,10 +3420,10 @@
                 <w:position w:val="-16"/>
               </w:rPr>
               <w:object w:dxaOrig="2060" w:dyaOrig="400">
-                <v:shape id="_x0000_i1031" type="#_x0000_t75" style="width:102.7pt;height:20.1pt" o:ole="">
+                <v:shape id="_x0000_i1031" type="#_x0000_t75" style="width:102.55pt;height:20.05pt" o:ole="">
                   <v:imagedata r:id="rId19" o:title=""/>
                 </v:shape>
-                <o:OLEObject Type="Embed" ProgID="Equation.3" ShapeID="_x0000_i1031" DrawAspect="Content" ObjectID="_1558873632" r:id="rId20"/>
+                <o:OLEObject Type="Embed" ProgID="Equation.3" ShapeID="_x0000_i1031" DrawAspect="Content" ObjectID="_1582523786" r:id="rId20"/>
               </w:object>
             </w:r>
           </w:p>
@@ -3540,10 +3691,10 @@
                 <w:position w:val="-18"/>
               </w:rPr>
               <w:object w:dxaOrig="1860" w:dyaOrig="480">
-                <v:shape id="_x0000_i1032" type="#_x0000_t75" style="width:92.65pt;height:24.35pt" o:ole="">
+                <v:shape id="_x0000_i1032" type="#_x0000_t75" style="width:92.5pt;height:24.45pt" o:ole="">
                   <v:imagedata r:id="rId21" o:title=""/>
                 </v:shape>
-                <o:OLEObject Type="Embed" ProgID="Equation.3" ShapeID="_x0000_i1032" DrawAspect="Content" ObjectID="_1558873633" r:id="rId22"/>
+                <o:OLEObject Type="Embed" ProgID="Equation.3" ShapeID="_x0000_i1032" DrawAspect="Content" ObjectID="_1582523787" r:id="rId22"/>
               </w:object>
             </w:r>
           </w:p>
@@ -3858,10 +4009,10 @@
                 <w:position w:val="-18"/>
               </w:rPr>
               <w:object w:dxaOrig="1719" w:dyaOrig="460">
-                <v:shape id="_x0000_i1033" type="#_x0000_t75" style="width:85.75pt;height:23.3pt" o:ole="">
+                <v:shape id="_x0000_i1033" type="#_x0000_t75" style="width:85.95pt;height:23.15pt" o:ole="">
                   <v:imagedata r:id="rId23" o:title=""/>
                 </v:shape>
-                <o:OLEObject Type="Embed" ProgID="Equation.3" ShapeID="_x0000_i1033" DrawAspect="Content" ObjectID="_1558873634" r:id="rId24"/>
+                <o:OLEObject Type="Embed" ProgID="Equation.3" ShapeID="_x0000_i1033" DrawAspect="Content" ObjectID="_1582523788" r:id="rId24"/>
               </w:object>
             </w:r>
           </w:p>
@@ -4115,10 +4266,10 @@
                 <w:position w:val="-16"/>
               </w:rPr>
               <w:object w:dxaOrig="1060" w:dyaOrig="420">
-                <v:shape id="_x0000_i1034" type="#_x0000_t75" style="width:52.95pt;height:21.2pt" o:ole="">
+                <v:shape id="_x0000_i1034" type="#_x0000_t75" style="width:52.8pt;height:21.4pt" o:ole="">
                   <v:imagedata r:id="rId25" o:title=""/>
                 </v:shape>
-                <o:OLEObject Type="Embed" ProgID="Equation.3" ShapeID="_x0000_i1034" DrawAspect="Content" ObjectID="_1558873635" r:id="rId26"/>
+                <o:OLEObject Type="Embed" ProgID="Equation.3" ShapeID="_x0000_i1034" DrawAspect="Content" ObjectID="_1582523789" r:id="rId26"/>
               </w:object>
             </w:r>
           </w:p>
@@ -4132,10 +4283,10 @@
                 <w:position w:val="-14"/>
               </w:rPr>
               <w:object w:dxaOrig="4140" w:dyaOrig="380">
-                <v:shape id="_x0000_i1035" type="#_x0000_t75" style="width:206.45pt;height:19.05pt" o:ole="">
+                <v:shape id="_x0000_i1035" type="#_x0000_t75" style="width:206.4pt;height:19.2pt" o:ole="">
                   <v:imagedata r:id="rId27" o:title=""/>
                 </v:shape>
-                <o:OLEObject Type="Embed" ProgID="Equation.3" ShapeID="_x0000_i1035" DrawAspect="Content" ObjectID="_1558873636" r:id="rId28"/>
+                <o:OLEObject Type="Embed" ProgID="Equation.3" ShapeID="_x0000_i1035" DrawAspect="Content" ObjectID="_1582523790" r:id="rId28"/>
               </w:object>
             </w:r>
           </w:p>
@@ -4155,10 +4306,10 @@
                 <w:position w:val="-14"/>
               </w:rPr>
               <w:object w:dxaOrig="1440" w:dyaOrig="380">
-                <v:shape id="_x0000_i1036" type="#_x0000_t75" style="width:1in;height:19.05pt" o:ole="">
+                <v:shape id="_x0000_i1036" type="#_x0000_t75" style="width:1in;height:19.2pt" o:ole="">
                   <v:imagedata r:id="rId29" o:title=""/>
                 </v:shape>
-                <o:OLEObject Type="Embed" ProgID="Equation.3" ShapeID="_x0000_i1036" DrawAspect="Content" ObjectID="_1558873637" r:id="rId30"/>
+                <o:OLEObject Type="Embed" ProgID="Equation.3" ShapeID="_x0000_i1036" DrawAspect="Content" ObjectID="_1582523791" r:id="rId30"/>
               </w:object>
             </w:r>
           </w:p>
@@ -4398,14 +4549,14 @@
           <w:lang w:val="en-GB"/>
         </w:rPr>
       </w:pPr>
-      <w:bookmarkStart w:id="6" w:name="_Toc482633746"/>
+      <w:bookmarkStart w:id="7" w:name="_Toc508781485"/>
       <w:r>
         <w:rPr>
           <w:lang w:val="en-GB"/>
         </w:rPr>
         <w:t>Submerged stage</w:t>
       </w:r>
-      <w:bookmarkEnd w:id="6"/>
+      <w:bookmarkEnd w:id="7"/>
     </w:p>
     <w:p>
       <w:pPr>
@@ -4451,10 +4602,10 @@
                 <w:position w:val="-16"/>
               </w:rPr>
               <w:object w:dxaOrig="660" w:dyaOrig="400">
-                <v:shape id="_x0000_i1037" type="#_x0000_t75" style="width:32.8pt;height:20.1pt" o:ole="">
+                <v:shape id="_x0000_i1037" type="#_x0000_t75" style="width:32.75pt;height:20.05pt" o:ole="">
                   <v:imagedata r:id="rId31" o:title=""/>
                 </v:shape>
-                <o:OLEObject Type="Embed" ProgID="Equation.3" ShapeID="_x0000_i1037" DrawAspect="Content" ObjectID="_1558873638" r:id="rId32"/>
+                <o:OLEObject Type="Embed" ProgID="Equation.3" ShapeID="_x0000_i1037" DrawAspect="Content" ObjectID="_1582523792" r:id="rId32"/>
               </w:object>
             </w:r>
           </w:p>
@@ -4708,10 +4859,10 @@
                 <w:position w:val="-16"/>
               </w:rPr>
               <w:object w:dxaOrig="2900" w:dyaOrig="440">
-                <v:shape id="_x0000_i1038" type="#_x0000_t75" style="width:144.55pt;height:22.25pt" o:ole="">
+                <v:shape id="_x0000_i1038" type="#_x0000_t75" style="width:144.45pt;height:22.25pt" o:ole="">
                   <v:imagedata r:id="rId33" o:title=""/>
                 </v:shape>
-                <o:OLEObject Type="Embed" ProgID="Equation.3" ShapeID="_x0000_i1038" DrawAspect="Content" ObjectID="_1558873639" r:id="rId34"/>
+                <o:OLEObject Type="Embed" ProgID="Equation.3" ShapeID="_x0000_i1038" DrawAspect="Content" ObjectID="_1582523793" r:id="rId34"/>
               </w:object>
             </w:r>
           </w:p>
@@ -4929,11 +5080,11 @@
           <w:numId w:val="14"/>
         </w:numPr>
       </w:pPr>
-      <w:bookmarkStart w:id="7" w:name="_Toc482633747"/>
+      <w:bookmarkStart w:id="8" w:name="_Toc508781486"/>
       <w:r>
         <w:t>Body-boundary normal reaction force under sliding (at null normal velocity)</w:t>
       </w:r>
-      <w:bookmarkEnd w:id="7"/>
+      <w:bookmarkEnd w:id="8"/>
     </w:p>
     <w:p>
       <w:pPr>
@@ -4946,14 +5097,14 @@
           <w:lang w:val="en-GB"/>
         </w:rPr>
       </w:pPr>
-      <w:bookmarkStart w:id="8" w:name="_Toc482633748"/>
+      <w:bookmarkStart w:id="9" w:name="_Toc508781487"/>
       <w:r>
         <w:rPr>
           <w:lang w:val="en-GB"/>
         </w:rPr>
         <w:t>Aerial stage</w:t>
       </w:r>
-      <w:bookmarkEnd w:id="8"/>
+      <w:bookmarkEnd w:id="9"/>
     </w:p>
     <w:p>
       <w:pPr>
@@ -4999,10 +5150,10 @@
                 <w:position w:val="-16"/>
               </w:rPr>
               <w:object w:dxaOrig="3440" w:dyaOrig="420">
-                <v:shape id="_x0000_i1039" type="#_x0000_t75" style="width:171.55pt;height:21.2pt" o:ole="">
+                <v:shape id="_x0000_i1039" type="#_x0000_t75" style="width:171.5pt;height:21.4pt" o:ole="">
                   <v:imagedata r:id="rId35" o:title=""/>
                 </v:shape>
-                <o:OLEObject Type="Embed" ProgID="Equation.3" ShapeID="_x0000_i1039" DrawAspect="Content" ObjectID="_1558873640" r:id="rId36"/>
+                <o:OLEObject Type="Embed" ProgID="Equation.3" ShapeID="_x0000_i1039" DrawAspect="Content" ObjectID="_1582523794" r:id="rId36"/>
               </w:object>
             </w:r>
           </w:p>
@@ -5254,15 +5405,7 @@
           <w:sz w:val="24"/>
           <w:szCs w:val="24"/>
         </w:rPr>
-        <w:t xml:space="preserve"> </w:t>
-      </w:r>
-      <w:r>
-        <w:rPr>
-          <w:rFonts w:ascii="Times New Roman" w:hAnsi="Times New Roman"/>
-          <w:sz w:val="24"/>
-          <w:szCs w:val="24"/>
-        </w:rPr>
-        <w:t xml:space="preserve">The overall normal of the neighbouring frontiers is the unit vector aligned with the vector sum of the neighbouring </w:t>
+        <w:t xml:space="preserve"> The overall normal of the neighbouring frontiers is the unit vector aligned with the vector sum of the neighbouring </w:t>
       </w:r>
       <w:proofErr w:type="spellStart"/>
       <w:r>
@@ -5294,14 +5437,14 @@
           <w:lang w:val="en-GB"/>
         </w:rPr>
       </w:pPr>
-      <w:bookmarkStart w:id="9" w:name="_Toc482633749"/>
+      <w:bookmarkStart w:id="10" w:name="_Toc508781488"/>
       <w:r>
         <w:rPr>
           <w:lang w:val="en-GB"/>
         </w:rPr>
         <w:t>Submerged stage</w:t>
       </w:r>
-      <w:bookmarkEnd w:id="9"/>
+      <w:bookmarkEnd w:id="10"/>
     </w:p>
     <w:p>
       <w:pPr>
@@ -5365,10 +5508,10 @@
                 <w:position w:val="-16"/>
               </w:rPr>
               <w:object w:dxaOrig="2040" w:dyaOrig="400">
-                <v:shape id="_x0000_i1040" type="#_x0000_t75" style="width:101.65pt;height:20.1pt" o:ole="">
+                <v:shape id="_x0000_i1040" type="#_x0000_t75" style="width:101.65pt;height:20.05pt" o:ole="">
                   <v:imagedata r:id="rId37" o:title=""/>
                 </v:shape>
-                <o:OLEObject Type="Embed" ProgID="Equation.3" ShapeID="_x0000_i1040" DrawAspect="Content" ObjectID="_1558873641" r:id="rId38"/>
+                <o:OLEObject Type="Embed" ProgID="Equation.3" ShapeID="_x0000_i1040" DrawAspect="Content" ObjectID="_1582523795" r:id="rId38"/>
               </w:object>
             </w:r>
           </w:p>
@@ -5628,10 +5771,10 @@
                 <w:position w:val="-16"/>
               </w:rPr>
               <w:object w:dxaOrig="3180" w:dyaOrig="420">
-                <v:shape id="_x0000_i1041" type="#_x0000_t75" style="width:158.3pt;height:21.2pt" o:ole="">
+                <v:shape id="_x0000_i1041" type="#_x0000_t75" style="width:158.4pt;height:21.4pt" o:ole="">
                   <v:imagedata r:id="rId39" o:title=""/>
                 </v:shape>
-                <o:OLEObject Type="Embed" ProgID="Equation.3" ShapeID="_x0000_i1041" DrawAspect="Content" ObjectID="_1558873642" r:id="rId40"/>
+                <o:OLEObject Type="Embed" ProgID="Equation.3" ShapeID="_x0000_i1041" DrawAspect="Content" ObjectID="_1582523796" r:id="rId40"/>
               </w:object>
             </w:r>
           </w:p>
@@ -5835,7 +5978,6 @@
         <w:pStyle w:val="Amicarellititle2"/>
         <w:ind w:left="792"/>
       </w:pPr>
-      <w:bookmarkStart w:id="10" w:name="_Toc482633750"/>
     </w:p>
     <w:p>
       <w:pPr>
@@ -5845,6 +5987,7 @@
           <w:numId w:val="14"/>
         </w:numPr>
       </w:pPr>
+      <w:bookmarkStart w:id="11" w:name="_Toc508781489"/>
       <w:r>
         <w:t>Normal restitution coefficient (</w:t>
       </w:r>
@@ -5866,7 +6009,7 @@
       <w:r>
         <w:t>)</w:t>
       </w:r>
-      <w:bookmarkEnd w:id="10"/>
+      <w:bookmarkEnd w:id="11"/>
     </w:p>
     <w:p>
       <w:pPr>
@@ -5942,7 +6085,1014 @@
           <w:rFonts w:ascii="Times New Roman" w:hAnsi="Times New Roman"/>
           <w:sz w:val="24"/>
           <w:szCs w:val="24"/>
-          <w:lang w:val="fr-FR"/>
+        </w:rPr>
+      </w:pPr>
+    </w:p>
+    <w:p>
+      <w:pPr>
+        <w:pStyle w:val="Titolo1"/>
+        <w:keepNext/>
+        <w:pageBreakBefore/>
+        <w:numPr>
+          <w:ilvl w:val="0"/>
+          <w:numId w:val="14"/>
+        </w:numPr>
+        <w:overflowPunct w:val="0"/>
+        <w:autoSpaceDE w:val="0"/>
+        <w:autoSpaceDN w:val="0"/>
+        <w:adjustRightInd w:val="0"/>
+        <w:spacing w:before="0" w:beforeAutospacing="0" w:after="0" w:afterAutospacing="0"/>
+        <w:jc w:val="center"/>
+        <w:textAlignment w:val="baseline"/>
+        <w:rPr>
+          <w:rFonts w:ascii="Book Antiqua" w:hAnsi="Book Antiqua"/>
+          <w:caps/>
+          <w:kern w:val="0"/>
+          <w:sz w:val="24"/>
+          <w:szCs w:val="24"/>
+        </w:rPr>
+      </w:pPr>
+      <w:bookmarkStart w:id="12" w:name="_Toc508781490"/>
+      <w:r>
+        <w:rPr>
+          <w:rFonts w:ascii="Book Antiqua" w:hAnsi="Book Antiqua"/>
+          <w:caps/>
+          <w:kern w:val="0"/>
+          <w:sz w:val="24"/>
+          <w:szCs w:val="24"/>
+        </w:rPr>
+        <w:lastRenderedPageBreak/>
+        <w:t>Bulk modulus assignment (master code branch on 14MAR2018)</w:t>
+      </w:r>
+      <w:bookmarkEnd w:id="12"/>
+    </w:p>
+    <w:p>
+      <w:pPr>
+        <w:spacing w:after="0" w:line="240" w:lineRule="auto"/>
+        <w:jc w:val="both"/>
+        <w:rPr>
+          <w:rFonts w:ascii="Times New Roman" w:hAnsi="Times New Roman"/>
+          <w:sz w:val="24"/>
+          <w:szCs w:val="24"/>
+        </w:rPr>
+      </w:pPr>
+      <w:r>
+        <w:rPr>
+          <w:rFonts w:ascii="Times New Roman" w:hAnsi="Times New Roman"/>
+          <w:sz w:val="24"/>
+          <w:szCs w:val="24"/>
+        </w:rPr>
+        <w:t>Please refer to the notation symbols of the main documentation file.</w:t>
+      </w:r>
+    </w:p>
+    <w:p>
+      <w:pPr>
+        <w:spacing w:after="0" w:line="240" w:lineRule="auto"/>
+        <w:jc w:val="both"/>
+        <w:rPr>
+          <w:rFonts w:ascii="Times New Roman" w:hAnsi="Times New Roman"/>
+          <w:sz w:val="24"/>
+          <w:szCs w:val="24"/>
+        </w:rPr>
+      </w:pPr>
+      <w:r>
+        <w:rPr>
+          <w:rFonts w:ascii="Times New Roman" w:hAnsi="Times New Roman"/>
+          <w:sz w:val="24"/>
+          <w:szCs w:val="24"/>
+        </w:rPr>
+        <w:t>Eq.7.21</w:t>
+      </w:r>
+      <w:r>
+        <w:rPr>
+          <w:rFonts w:ascii="Times New Roman" w:hAnsi="Times New Roman"/>
+          <w:sz w:val="24"/>
+          <w:szCs w:val="24"/>
+        </w:rPr>
+        <w:t xml:space="preserve"> of the main documentation file has to be replaced </w:t>
+      </w:r>
+      <w:r>
+        <w:rPr>
+          <w:rFonts w:ascii="Times New Roman" w:hAnsi="Times New Roman"/>
+          <w:sz w:val="24"/>
+          <w:szCs w:val="24"/>
+        </w:rPr>
+        <w:t>with</w:t>
+      </w:r>
+      <w:r>
+        <w:rPr>
+          <w:rFonts w:ascii="Times New Roman" w:hAnsi="Times New Roman"/>
+          <w:sz w:val="24"/>
+          <w:szCs w:val="24"/>
+        </w:rPr>
+        <w:t xml:space="preserve"> the following </w:t>
+      </w:r>
+      <w:r>
+        <w:rPr>
+          <w:rFonts w:ascii="Times New Roman" w:hAnsi="Times New Roman"/>
+          <w:sz w:val="24"/>
+          <w:szCs w:val="24"/>
+        </w:rPr>
+        <w:t>formula</w:t>
+      </w:r>
+      <w:r>
+        <w:rPr>
+          <w:rFonts w:ascii="Times New Roman" w:hAnsi="Times New Roman"/>
+          <w:sz w:val="24"/>
+          <w:szCs w:val="24"/>
+        </w:rPr>
+        <w:t>:</w:t>
+      </w:r>
+    </w:p>
+    <w:tbl>
+      <w:tblPr>
+        <w:tblW w:w="5192" w:type="pct"/>
+        <w:tblLayout w:type="fixed"/>
+        <w:tblLook w:val="01E0" w:firstRow="1" w:lastRow="1" w:firstColumn="1" w:lastColumn="1" w:noHBand="0" w:noVBand="0"/>
+      </w:tblPr>
+      <w:tblGrid>
+        <w:gridCol w:w="9289"/>
+        <w:gridCol w:w="943"/>
+      </w:tblGrid>
+      <w:tr>
+        <w:tc>
+          <w:tcPr>
+            <w:tcW w:w="4539" w:type="pct"/>
+            <w:vAlign w:val="center"/>
+          </w:tcPr>
+          <w:p>
+            <w:pPr>
+              <w:spacing w:after="0" w:line="240" w:lineRule="auto"/>
+              <w:jc w:val="center"/>
+              <w:rPr>
+                <w:rFonts w:ascii="Times New Roman" w:eastAsia="Times New Roman" w:hAnsi="Times New Roman"/>
+                <w:position w:val="-34"/>
+                <w:sz w:val="24"/>
+                <w:szCs w:val="24"/>
+                <w:lang w:eastAsia="it-IT"/>
+              </w:rPr>
+            </w:pPr>
+            <w:r>
+              <w:rPr>
+                <w:rFonts w:ascii="Times New Roman" w:eastAsia="Times New Roman" w:hAnsi="Times New Roman"/>
+                <w:position w:val="-28"/>
+                <w:sz w:val="24"/>
+                <w:szCs w:val="24"/>
+                <w:lang w:eastAsia="it-IT"/>
+              </w:rPr>
+              <w:object w:dxaOrig="3200" w:dyaOrig="660">
+                <v:shape id="_x0000_i1042" type="#_x0000_t75" style="width:142.7pt;height:31.4pt" o:ole="">
+                  <v:imagedata r:id="rId41" o:title=""/>
+                </v:shape>
+                <o:OLEObject Type="Embed" ProgID="Equation.3" ShapeID="_x0000_i1042" DrawAspect="Content" ObjectID="_1582523797" r:id="rId42"/>
+              </w:object>
+            </w:r>
+          </w:p>
+        </w:tc>
+        <w:tc>
+          <w:tcPr>
+            <w:tcW w:w="461" w:type="pct"/>
+            <w:vAlign w:val="center"/>
+          </w:tcPr>
+          <w:p>
+            <w:pPr>
+              <w:pStyle w:val="Didascalia"/>
+              <w:keepNext/>
+              <w:spacing w:after="0"/>
+              <w:rPr>
+                <w:rFonts w:ascii="Times New Roman" w:eastAsia="Times New Roman" w:hAnsi="Times New Roman"/>
+                <w:b w:val="0"/>
+                <w:bCs w:val="0"/>
+                <w:color w:val="auto"/>
+                <w:sz w:val="24"/>
+                <w:szCs w:val="24"/>
+                <w:lang w:eastAsia="it-IT"/>
+              </w:rPr>
+            </w:pPr>
+            <w:r>
+              <w:rPr>
+                <w:rFonts w:ascii="Times New Roman" w:eastAsia="Times New Roman" w:hAnsi="Times New Roman"/>
+                <w:b w:val="0"/>
+                <w:bCs w:val="0"/>
+                <w:color w:val="auto"/>
+                <w:sz w:val="24"/>
+                <w:szCs w:val="24"/>
+                <w:lang w:eastAsia="it-IT"/>
+              </w:rPr>
+              <w:t>(</w:t>
+            </w:r>
+            <w:r>
+              <w:rPr>
+                <w:rFonts w:ascii="Times New Roman" w:eastAsia="Times New Roman" w:hAnsi="Times New Roman"/>
+                <w:b w:val="0"/>
+                <w:bCs w:val="0"/>
+                <w:color w:val="auto"/>
+                <w:sz w:val="24"/>
+                <w:szCs w:val="24"/>
+                <w:lang w:eastAsia="it-IT"/>
+              </w:rPr>
+              <w:fldChar w:fldCharType="begin"/>
+            </w:r>
+            <w:r>
+              <w:rPr>
+                <w:rFonts w:ascii="Times New Roman" w:eastAsia="Times New Roman" w:hAnsi="Times New Roman"/>
+                <w:b w:val="0"/>
+                <w:bCs w:val="0"/>
+                <w:color w:val="auto"/>
+                <w:sz w:val="24"/>
+                <w:szCs w:val="24"/>
+                <w:lang w:eastAsia="it-IT"/>
+              </w:rPr>
+              <w:instrText xml:space="preserve"> STYLEREF 1 \s </w:instrText>
+            </w:r>
+            <w:r>
+              <w:rPr>
+                <w:rFonts w:ascii="Times New Roman" w:eastAsia="Times New Roman" w:hAnsi="Times New Roman"/>
+                <w:b w:val="0"/>
+                <w:bCs w:val="0"/>
+                <w:color w:val="auto"/>
+                <w:sz w:val="24"/>
+                <w:szCs w:val="24"/>
+                <w:lang w:eastAsia="it-IT"/>
+              </w:rPr>
+              <w:fldChar w:fldCharType="separate"/>
+            </w:r>
+            <w:r>
+              <w:rPr>
+                <w:rFonts w:ascii="Times New Roman" w:eastAsia="Times New Roman" w:hAnsi="Times New Roman"/>
+                <w:b w:val="0"/>
+                <w:bCs w:val="0"/>
+                <w:noProof/>
+                <w:color w:val="auto"/>
+                <w:sz w:val="24"/>
+                <w:szCs w:val="24"/>
+                <w:lang w:eastAsia="it-IT"/>
+              </w:rPr>
+              <w:t>2</w:t>
+            </w:r>
+            <w:r>
+              <w:rPr>
+                <w:rFonts w:ascii="Times New Roman" w:eastAsia="Times New Roman" w:hAnsi="Times New Roman"/>
+                <w:b w:val="0"/>
+                <w:bCs w:val="0"/>
+                <w:color w:val="auto"/>
+                <w:sz w:val="24"/>
+                <w:szCs w:val="24"/>
+                <w:lang w:eastAsia="it-IT"/>
+              </w:rPr>
+              <w:fldChar w:fldCharType="end"/>
+            </w:r>
+            <w:r>
+              <w:rPr>
+                <w:rFonts w:ascii="Times New Roman" w:eastAsia="Times New Roman" w:hAnsi="Times New Roman"/>
+                <w:b w:val="0"/>
+                <w:bCs w:val="0"/>
+                <w:color w:val="auto"/>
+                <w:sz w:val="24"/>
+                <w:szCs w:val="24"/>
+                <w:lang w:eastAsia="it-IT"/>
+              </w:rPr>
+              <w:t>.</w:t>
+            </w:r>
+            <w:r>
+              <w:rPr>
+                <w:rFonts w:ascii="Times New Roman" w:eastAsia="Times New Roman" w:hAnsi="Times New Roman"/>
+                <w:b w:val="0"/>
+                <w:bCs w:val="0"/>
+                <w:color w:val="auto"/>
+                <w:sz w:val="24"/>
+                <w:szCs w:val="24"/>
+                <w:lang w:eastAsia="it-IT"/>
+              </w:rPr>
+              <w:fldChar w:fldCharType="begin"/>
+            </w:r>
+            <w:r>
+              <w:rPr>
+                <w:rFonts w:ascii="Times New Roman" w:eastAsia="Times New Roman" w:hAnsi="Times New Roman"/>
+                <w:b w:val="0"/>
+                <w:bCs w:val="0"/>
+                <w:color w:val="auto"/>
+                <w:sz w:val="24"/>
+                <w:szCs w:val="24"/>
+                <w:lang w:eastAsia="it-IT"/>
+              </w:rPr>
+              <w:instrText xml:space="preserve"> SEQ Equation \* ARABIC \s 1 </w:instrText>
+            </w:r>
+            <w:r>
+              <w:rPr>
+                <w:rFonts w:ascii="Times New Roman" w:eastAsia="Times New Roman" w:hAnsi="Times New Roman"/>
+                <w:b w:val="0"/>
+                <w:bCs w:val="0"/>
+                <w:color w:val="auto"/>
+                <w:sz w:val="24"/>
+                <w:szCs w:val="24"/>
+                <w:lang w:eastAsia="it-IT"/>
+              </w:rPr>
+              <w:fldChar w:fldCharType="separate"/>
+            </w:r>
+            <w:r>
+              <w:rPr>
+                <w:rFonts w:ascii="Times New Roman" w:eastAsia="Times New Roman" w:hAnsi="Times New Roman"/>
+                <w:b w:val="0"/>
+                <w:bCs w:val="0"/>
+                <w:noProof/>
+                <w:color w:val="auto"/>
+                <w:sz w:val="24"/>
+                <w:szCs w:val="24"/>
+                <w:lang w:eastAsia="it-IT"/>
+              </w:rPr>
+              <w:t>1</w:t>
+            </w:r>
+            <w:r>
+              <w:rPr>
+                <w:rFonts w:ascii="Times New Roman" w:eastAsia="Times New Roman" w:hAnsi="Times New Roman"/>
+                <w:b w:val="0"/>
+                <w:bCs w:val="0"/>
+                <w:color w:val="auto"/>
+                <w:sz w:val="24"/>
+                <w:szCs w:val="24"/>
+                <w:lang w:eastAsia="it-IT"/>
+              </w:rPr>
+              <w:fldChar w:fldCharType="end"/>
+            </w:r>
+            <w:r>
+              <w:rPr>
+                <w:rFonts w:ascii="Times New Roman" w:eastAsia="Times New Roman" w:hAnsi="Times New Roman"/>
+                <w:b w:val="0"/>
+                <w:bCs w:val="0"/>
+                <w:color w:val="auto"/>
+                <w:sz w:val="24"/>
+                <w:szCs w:val="24"/>
+                <w:lang w:eastAsia="it-IT"/>
+              </w:rPr>
+              <w:t>)</w:t>
+            </w:r>
+          </w:p>
+        </w:tc>
+      </w:tr>
+    </w:tbl>
+    <w:p>
+      <w:pPr>
+        <w:spacing w:after="0" w:line="240" w:lineRule="auto"/>
+        <w:jc w:val="both"/>
+        <w:rPr>
+          <w:rFonts w:ascii="Times New Roman" w:hAnsi="Times New Roman"/>
+          <w:sz w:val="24"/>
+          <w:szCs w:val="24"/>
+        </w:rPr>
+      </w:pPr>
+    </w:p>
+    <w:p>
+      <w:pPr>
+        <w:spacing w:after="0" w:line="240" w:lineRule="auto"/>
+        <w:jc w:val="both"/>
+        <w:rPr>
+          <w:rFonts w:ascii="Times New Roman" w:hAnsi="Times New Roman"/>
+          <w:sz w:val="24"/>
+          <w:szCs w:val="24"/>
+        </w:rPr>
+      </w:pPr>
+      <w:r>
+        <w:rPr>
+          <w:rFonts w:ascii="Times New Roman" w:hAnsi="Times New Roman"/>
+          <w:sz w:val="24"/>
+          <w:szCs w:val="24"/>
+        </w:rPr>
+        <w:t>The sound speed (</w:t>
+      </w:r>
+      <w:proofErr w:type="spellStart"/>
+      <w:r>
+        <w:rPr>
+          <w:rFonts w:ascii="Times New Roman" w:hAnsi="Times New Roman"/>
+          <w:i/>
+          <w:sz w:val="24"/>
+          <w:szCs w:val="24"/>
+        </w:rPr>
+        <w:t>c</w:t>
+      </w:r>
+      <w:r>
+        <w:rPr>
+          <w:rFonts w:ascii="Times New Roman" w:hAnsi="Times New Roman"/>
+          <w:i/>
+          <w:sz w:val="24"/>
+          <w:szCs w:val="24"/>
+          <w:vertAlign w:val="subscript"/>
+        </w:rPr>
+        <w:t>ref</w:t>
+      </w:r>
+      <w:proofErr w:type="spellEnd"/>
+      <w:r>
+        <w:rPr>
+          <w:rFonts w:ascii="Times New Roman" w:hAnsi="Times New Roman"/>
+          <w:sz w:val="24"/>
+          <w:szCs w:val="24"/>
+        </w:rPr>
+        <w:t xml:space="preserve">) </w:t>
+      </w:r>
+      <w:r>
+        <w:rPr>
+          <w:rFonts w:ascii="Times New Roman" w:hAnsi="Times New Roman"/>
+          <w:sz w:val="24"/>
+          <w:szCs w:val="24"/>
+        </w:rPr>
+        <w:t>shou</w:t>
+      </w:r>
+      <w:r>
+        <w:rPr>
+          <w:rFonts w:ascii="Times New Roman" w:hAnsi="Times New Roman"/>
+          <w:sz w:val="24"/>
+          <w:szCs w:val="24"/>
+        </w:rPr>
+        <w:t>l</w:t>
+      </w:r>
+      <w:r>
+        <w:rPr>
+          <w:rFonts w:ascii="Times New Roman" w:hAnsi="Times New Roman"/>
+          <w:sz w:val="24"/>
+          <w:szCs w:val="24"/>
+        </w:rPr>
+        <w:t>d</w:t>
+      </w:r>
+      <w:r>
+        <w:rPr>
+          <w:rFonts w:ascii="Times New Roman" w:hAnsi="Times New Roman"/>
+          <w:sz w:val="24"/>
+          <w:szCs w:val="24"/>
+        </w:rPr>
+        <w:t xml:space="preserve"> be at least 10 times higher than the maximum velocity in the fluid (WC</w:t>
+      </w:r>
+      <w:r>
+        <w:rPr>
+          <w:rFonts w:ascii="Times New Roman" w:hAnsi="Times New Roman"/>
+          <w:sz w:val="24"/>
+          <w:szCs w:val="24"/>
+        </w:rPr>
+        <w:t xml:space="preserve"> approach</w:t>
+      </w:r>
+      <w:r>
+        <w:rPr>
+          <w:rFonts w:ascii="Times New Roman" w:hAnsi="Times New Roman"/>
+          <w:sz w:val="24"/>
+          <w:szCs w:val="24"/>
+        </w:rPr>
+        <w:t xml:space="preserve">). </w:t>
+      </w:r>
+      <w:r>
+        <w:rPr>
+          <w:rFonts w:ascii="Times New Roman" w:hAnsi="Times New Roman"/>
+          <w:sz w:val="24"/>
+          <w:szCs w:val="24"/>
+        </w:rPr>
+        <w:t xml:space="preserve">This position (constant </w:t>
+      </w:r>
+      <w:r>
+        <w:rPr>
+          <w:rFonts w:ascii="Times New Roman" w:hAnsi="Times New Roman"/>
+          <w:i/>
+          <w:sz w:val="24"/>
+          <w:szCs w:val="24"/>
+        </w:rPr>
+        <w:t>A</w:t>
+      </w:r>
+      <w:r>
+        <w:rPr>
+          <w:rFonts w:ascii="Times New Roman" w:hAnsi="Times New Roman"/>
+          <w:i/>
+          <w:sz w:val="24"/>
+          <w:szCs w:val="24"/>
+          <w:vertAlign w:val="subscript"/>
+        </w:rPr>
+        <w:t>WC</w:t>
+      </w:r>
+      <w:r>
+        <w:rPr>
+          <w:rFonts w:ascii="Times New Roman" w:hAnsi="Times New Roman"/>
+          <w:i/>
+          <w:sz w:val="24"/>
+          <w:szCs w:val="24"/>
+          <w:vertAlign w:val="subscript"/>
+        </w:rPr>
+        <w:t xml:space="preserve"> </w:t>
+      </w:r>
+      <w:r>
+        <w:rPr>
+          <w:rFonts w:ascii="Times New Roman" w:hAnsi="Times New Roman"/>
+          <w:sz w:val="24"/>
+          <w:szCs w:val="24"/>
+        </w:rPr>
+        <w:t xml:space="preserve">equal to 10) provides a maximum relative error on density of </w:t>
+      </w:r>
+      <w:r>
+        <w:rPr>
+          <w:rFonts w:ascii="Times New Roman" w:hAnsi="Times New Roman"/>
+          <w:sz w:val="24"/>
+          <w:szCs w:val="24"/>
+        </w:rPr>
+        <w:t>1%</w:t>
+      </w:r>
+      <w:r>
+        <w:rPr>
+          <w:rFonts w:ascii="Times New Roman" w:hAnsi="Times New Roman"/>
+          <w:sz w:val="24"/>
+          <w:szCs w:val="24"/>
+        </w:rPr>
+        <w:t xml:space="preserve">, whereas </w:t>
+      </w:r>
+      <w:r>
+        <w:rPr>
+          <w:rFonts w:ascii="Times New Roman" w:hAnsi="Times New Roman"/>
+          <w:sz w:val="24"/>
+          <w:szCs w:val="24"/>
+        </w:rPr>
+        <w:t xml:space="preserve">the assumption </w:t>
+      </w:r>
+      <w:r>
+        <w:rPr>
+          <w:rFonts w:ascii="Times New Roman" w:hAnsi="Times New Roman"/>
+          <w:i/>
+          <w:sz w:val="24"/>
+          <w:szCs w:val="24"/>
+        </w:rPr>
+        <w:t>A</w:t>
+      </w:r>
+      <w:r>
+        <w:rPr>
+          <w:rFonts w:ascii="Times New Roman" w:hAnsi="Times New Roman"/>
+          <w:i/>
+          <w:sz w:val="24"/>
+          <w:szCs w:val="24"/>
+          <w:vertAlign w:val="subscript"/>
+        </w:rPr>
+        <w:t>WC</w:t>
+      </w:r>
+      <w:r>
+        <w:rPr>
+          <w:rFonts w:ascii="Times New Roman" w:hAnsi="Times New Roman"/>
+          <w:sz w:val="24"/>
+          <w:szCs w:val="24"/>
+        </w:rPr>
+        <w:t>=</w:t>
+      </w:r>
+      <w:r>
+        <w:rPr>
+          <w:rFonts w:ascii="Times New Roman" w:hAnsi="Times New Roman"/>
+          <w:sz w:val="24"/>
+          <w:szCs w:val="24"/>
+        </w:rPr>
+        <w:t xml:space="preserve">4.5 </w:t>
+      </w:r>
+      <w:r>
+        <w:rPr>
+          <w:rFonts w:ascii="Times New Roman" w:hAnsi="Times New Roman"/>
+          <w:sz w:val="24"/>
+          <w:szCs w:val="24"/>
+        </w:rPr>
+        <w:t xml:space="preserve">increases the density relative error to 5% </w:t>
+      </w:r>
+      <w:r>
+        <w:rPr>
+          <w:rFonts w:ascii="Times New Roman" w:hAnsi="Times New Roman"/>
+          <w:sz w:val="24"/>
+          <w:szCs w:val="24"/>
+        </w:rPr>
+        <w:t>(Monaghan, 2005)</w:t>
+      </w:r>
+      <w:r>
+        <w:rPr>
+          <w:rFonts w:ascii="Times New Roman" w:hAnsi="Times New Roman"/>
+          <w:sz w:val="24"/>
+          <w:szCs w:val="24"/>
+        </w:rPr>
+        <w:t>.</w:t>
+      </w:r>
+    </w:p>
+    <w:p>
+      <w:pPr>
+        <w:spacing w:after="0" w:line="240" w:lineRule="auto"/>
+        <w:jc w:val="both"/>
+        <w:rPr>
+          <w:rFonts w:ascii="Times New Roman" w:hAnsi="Times New Roman"/>
+          <w:sz w:val="24"/>
+          <w:szCs w:val="24"/>
+        </w:rPr>
+      </w:pPr>
+      <w:r>
+        <w:rPr>
+          <w:rFonts w:ascii="Times New Roman" w:hAnsi="Times New Roman"/>
+          <w:sz w:val="24"/>
+          <w:szCs w:val="24"/>
+        </w:rPr>
+        <w:t>The velocity scale</w:t>
+      </w:r>
+      <w:r>
+        <w:rPr>
+          <w:rFonts w:ascii="Times New Roman" w:hAnsi="Times New Roman"/>
+          <w:i/>
+          <w:sz w:val="24"/>
+          <w:szCs w:val="24"/>
+        </w:rPr>
+        <w:t xml:space="preserve"> </w:t>
+      </w:r>
+      <w:proofErr w:type="spellStart"/>
+      <w:r>
+        <w:rPr>
+          <w:rFonts w:ascii="Times New Roman" w:hAnsi="Times New Roman"/>
+          <w:i/>
+          <w:sz w:val="24"/>
+          <w:szCs w:val="24"/>
+        </w:rPr>
+        <w:t>U</w:t>
+      </w:r>
+      <w:r>
+        <w:rPr>
+          <w:rFonts w:ascii="Times New Roman" w:hAnsi="Times New Roman"/>
+          <w:i/>
+          <w:sz w:val="24"/>
+          <w:szCs w:val="24"/>
+          <w:vertAlign w:val="subscript"/>
+        </w:rPr>
+        <w:t>scale</w:t>
+      </w:r>
+      <w:proofErr w:type="spellEnd"/>
+      <w:r>
+        <w:rPr>
+          <w:rFonts w:ascii="Times New Roman" w:hAnsi="Times New Roman"/>
+          <w:sz w:val="24"/>
+          <w:szCs w:val="24"/>
+        </w:rPr>
+        <w:t xml:space="preserve"> reads:</w:t>
+      </w:r>
+    </w:p>
+    <w:tbl>
+      <w:tblPr>
+        <w:tblW w:w="5192" w:type="pct"/>
+        <w:tblLayout w:type="fixed"/>
+        <w:tblLook w:val="01E0" w:firstRow="1" w:lastRow="1" w:firstColumn="1" w:lastColumn="1" w:noHBand="0" w:noVBand="0"/>
+      </w:tblPr>
+      <w:tblGrid>
+        <w:gridCol w:w="9289"/>
+        <w:gridCol w:w="943"/>
+      </w:tblGrid>
+      <w:tr>
+        <w:tc>
+          <w:tcPr>
+            <w:tcW w:w="4539" w:type="pct"/>
+            <w:vAlign w:val="center"/>
+          </w:tcPr>
+          <w:p>
+            <w:pPr>
+              <w:spacing w:after="0" w:line="240" w:lineRule="auto"/>
+              <w:jc w:val="center"/>
+              <w:rPr>
+                <w:rFonts w:ascii="Times New Roman" w:eastAsia="Times New Roman" w:hAnsi="Times New Roman"/>
+                <w:position w:val="-34"/>
+                <w:sz w:val="24"/>
+                <w:szCs w:val="24"/>
+                <w:lang w:eastAsia="it-IT"/>
+              </w:rPr>
+            </w:pPr>
+            <w:r>
+              <w:rPr>
+                <w:rFonts w:ascii="Times New Roman" w:eastAsia="Times New Roman" w:hAnsi="Times New Roman"/>
+                <w:position w:val="-14"/>
+                <w:sz w:val="24"/>
+                <w:szCs w:val="24"/>
+                <w:lang w:eastAsia="it-IT"/>
+              </w:rPr>
+              <w:object w:dxaOrig="2740" w:dyaOrig="420">
+                <v:shape id="_x0000_i1043" type="#_x0000_t75" style="width:122.2pt;height:20.05pt" o:ole="">
+                  <v:imagedata r:id="rId43" o:title=""/>
+                </v:shape>
+                <o:OLEObject Type="Embed" ProgID="Equation.3" ShapeID="_x0000_i1043" DrawAspect="Content" ObjectID="_1582523798" r:id="rId44"/>
+              </w:object>
+            </w:r>
+          </w:p>
+        </w:tc>
+        <w:tc>
+          <w:tcPr>
+            <w:tcW w:w="461" w:type="pct"/>
+            <w:vAlign w:val="center"/>
+          </w:tcPr>
+          <w:p>
+            <w:pPr>
+              <w:pStyle w:val="Didascalia"/>
+              <w:keepNext/>
+              <w:spacing w:after="0"/>
+              <w:rPr>
+                <w:rFonts w:ascii="Times New Roman" w:eastAsia="Times New Roman" w:hAnsi="Times New Roman"/>
+                <w:b w:val="0"/>
+                <w:bCs w:val="0"/>
+                <w:color w:val="auto"/>
+                <w:sz w:val="24"/>
+                <w:szCs w:val="24"/>
+                <w:lang w:eastAsia="it-IT"/>
+              </w:rPr>
+            </w:pPr>
+            <w:r>
+              <w:rPr>
+                <w:rFonts w:ascii="Times New Roman" w:eastAsia="Times New Roman" w:hAnsi="Times New Roman"/>
+                <w:b w:val="0"/>
+                <w:bCs w:val="0"/>
+                <w:color w:val="auto"/>
+                <w:sz w:val="24"/>
+                <w:szCs w:val="24"/>
+                <w:lang w:eastAsia="it-IT"/>
+              </w:rPr>
+              <w:t>(</w:t>
+            </w:r>
+            <w:r>
+              <w:rPr>
+                <w:rFonts w:ascii="Times New Roman" w:eastAsia="Times New Roman" w:hAnsi="Times New Roman"/>
+                <w:b w:val="0"/>
+                <w:bCs w:val="0"/>
+                <w:color w:val="auto"/>
+                <w:sz w:val="24"/>
+                <w:szCs w:val="24"/>
+                <w:lang w:eastAsia="it-IT"/>
+              </w:rPr>
+              <w:fldChar w:fldCharType="begin"/>
+            </w:r>
+            <w:r>
+              <w:rPr>
+                <w:rFonts w:ascii="Times New Roman" w:eastAsia="Times New Roman" w:hAnsi="Times New Roman"/>
+                <w:b w:val="0"/>
+                <w:bCs w:val="0"/>
+                <w:color w:val="auto"/>
+                <w:sz w:val="24"/>
+                <w:szCs w:val="24"/>
+                <w:lang w:eastAsia="it-IT"/>
+              </w:rPr>
+              <w:instrText xml:space="preserve"> STYLEREF 1 \s </w:instrText>
+            </w:r>
+            <w:r>
+              <w:rPr>
+                <w:rFonts w:ascii="Times New Roman" w:eastAsia="Times New Roman" w:hAnsi="Times New Roman"/>
+                <w:b w:val="0"/>
+                <w:bCs w:val="0"/>
+                <w:color w:val="auto"/>
+                <w:sz w:val="24"/>
+                <w:szCs w:val="24"/>
+                <w:lang w:eastAsia="it-IT"/>
+              </w:rPr>
+              <w:fldChar w:fldCharType="separate"/>
+            </w:r>
+            <w:r>
+              <w:rPr>
+                <w:rFonts w:ascii="Times New Roman" w:eastAsia="Times New Roman" w:hAnsi="Times New Roman"/>
+                <w:b w:val="0"/>
+                <w:bCs w:val="0"/>
+                <w:noProof/>
+                <w:color w:val="auto"/>
+                <w:sz w:val="24"/>
+                <w:szCs w:val="24"/>
+                <w:lang w:eastAsia="it-IT"/>
+              </w:rPr>
+              <w:t>2</w:t>
+            </w:r>
+            <w:r>
+              <w:rPr>
+                <w:rFonts w:ascii="Times New Roman" w:eastAsia="Times New Roman" w:hAnsi="Times New Roman"/>
+                <w:b w:val="0"/>
+                <w:bCs w:val="0"/>
+                <w:color w:val="auto"/>
+                <w:sz w:val="24"/>
+                <w:szCs w:val="24"/>
+                <w:lang w:eastAsia="it-IT"/>
+              </w:rPr>
+              <w:fldChar w:fldCharType="end"/>
+            </w:r>
+            <w:r>
+              <w:rPr>
+                <w:rFonts w:ascii="Times New Roman" w:eastAsia="Times New Roman" w:hAnsi="Times New Roman"/>
+                <w:b w:val="0"/>
+                <w:bCs w:val="0"/>
+                <w:color w:val="auto"/>
+                <w:sz w:val="24"/>
+                <w:szCs w:val="24"/>
+                <w:lang w:eastAsia="it-IT"/>
+              </w:rPr>
+              <w:t>.</w:t>
+            </w:r>
+            <w:r>
+              <w:rPr>
+                <w:rFonts w:ascii="Times New Roman" w:eastAsia="Times New Roman" w:hAnsi="Times New Roman"/>
+                <w:b w:val="0"/>
+                <w:bCs w:val="0"/>
+                <w:color w:val="auto"/>
+                <w:sz w:val="24"/>
+                <w:szCs w:val="24"/>
+                <w:lang w:eastAsia="it-IT"/>
+              </w:rPr>
+              <w:fldChar w:fldCharType="begin"/>
+            </w:r>
+            <w:r>
+              <w:rPr>
+                <w:rFonts w:ascii="Times New Roman" w:eastAsia="Times New Roman" w:hAnsi="Times New Roman"/>
+                <w:b w:val="0"/>
+                <w:bCs w:val="0"/>
+                <w:color w:val="auto"/>
+                <w:sz w:val="24"/>
+                <w:szCs w:val="24"/>
+                <w:lang w:eastAsia="it-IT"/>
+              </w:rPr>
+              <w:instrText xml:space="preserve"> SEQ Equation \* ARABIC \s 1 </w:instrText>
+            </w:r>
+            <w:r>
+              <w:rPr>
+                <w:rFonts w:ascii="Times New Roman" w:eastAsia="Times New Roman" w:hAnsi="Times New Roman"/>
+                <w:b w:val="0"/>
+                <w:bCs w:val="0"/>
+                <w:color w:val="auto"/>
+                <w:sz w:val="24"/>
+                <w:szCs w:val="24"/>
+                <w:lang w:eastAsia="it-IT"/>
+              </w:rPr>
+              <w:fldChar w:fldCharType="separate"/>
+            </w:r>
+            <w:r>
+              <w:rPr>
+                <w:rFonts w:ascii="Times New Roman" w:eastAsia="Times New Roman" w:hAnsi="Times New Roman"/>
+                <w:b w:val="0"/>
+                <w:bCs w:val="0"/>
+                <w:noProof/>
+                <w:color w:val="auto"/>
+                <w:sz w:val="24"/>
+                <w:szCs w:val="24"/>
+                <w:lang w:eastAsia="it-IT"/>
+              </w:rPr>
+              <w:t>2</w:t>
+            </w:r>
+            <w:r>
+              <w:rPr>
+                <w:rFonts w:ascii="Times New Roman" w:eastAsia="Times New Roman" w:hAnsi="Times New Roman"/>
+                <w:b w:val="0"/>
+                <w:bCs w:val="0"/>
+                <w:color w:val="auto"/>
+                <w:sz w:val="24"/>
+                <w:szCs w:val="24"/>
+                <w:lang w:eastAsia="it-IT"/>
+              </w:rPr>
+              <w:fldChar w:fldCharType="end"/>
+            </w:r>
+            <w:r>
+              <w:rPr>
+                <w:rFonts w:ascii="Times New Roman" w:eastAsia="Times New Roman" w:hAnsi="Times New Roman"/>
+                <w:b w:val="0"/>
+                <w:bCs w:val="0"/>
+                <w:color w:val="auto"/>
+                <w:sz w:val="24"/>
+                <w:szCs w:val="24"/>
+                <w:lang w:eastAsia="it-IT"/>
+              </w:rPr>
+              <w:t>)</w:t>
+            </w:r>
+          </w:p>
+        </w:tc>
+      </w:tr>
+    </w:tbl>
+    <w:p>
+      <w:pPr>
+        <w:spacing w:after="0" w:line="240" w:lineRule="auto"/>
+        <w:jc w:val="both"/>
+        <w:rPr>
+          <w:rFonts w:ascii="Times New Roman" w:hAnsi="Times New Roman"/>
+          <w:sz w:val="24"/>
+          <w:szCs w:val="24"/>
+        </w:rPr>
+      </w:pPr>
+    </w:p>
+    <w:p>
+      <w:pPr>
+        <w:spacing w:after="0" w:line="240" w:lineRule="auto"/>
+        <w:jc w:val="both"/>
+        <w:rPr>
+          <w:rFonts w:ascii="Times New Roman" w:hAnsi="Times New Roman"/>
+          <w:sz w:val="24"/>
+          <w:szCs w:val="24"/>
+        </w:rPr>
+      </w:pPr>
+      <w:proofErr w:type="gramStart"/>
+      <w:r>
+        <w:rPr>
+          <w:rFonts w:ascii="Times New Roman" w:hAnsi="Times New Roman"/>
+          <w:sz w:val="24"/>
+          <w:szCs w:val="24"/>
+        </w:rPr>
+        <w:t>where</w:t>
+      </w:r>
+      <w:proofErr w:type="gramEnd"/>
+      <w:r>
+        <w:rPr>
+          <w:rFonts w:ascii="Times New Roman" w:hAnsi="Times New Roman"/>
+          <w:sz w:val="24"/>
+          <w:szCs w:val="24"/>
+        </w:rPr>
+        <w:t xml:space="preserve"> </w:t>
+      </w:r>
+      <w:proofErr w:type="spellStart"/>
+      <w:r>
+        <w:rPr>
+          <w:rFonts w:ascii="Times New Roman" w:hAnsi="Times New Roman"/>
+          <w:i/>
+          <w:sz w:val="24"/>
+          <w:szCs w:val="24"/>
+        </w:rPr>
+        <w:t>Y</w:t>
+      </w:r>
+      <w:r>
+        <w:rPr>
+          <w:rFonts w:ascii="Times New Roman" w:hAnsi="Times New Roman"/>
+          <w:i/>
+          <w:sz w:val="24"/>
+          <w:szCs w:val="24"/>
+          <w:vertAlign w:val="subscript"/>
+        </w:rPr>
+        <w:t>max</w:t>
+      </w:r>
+      <w:proofErr w:type="spellEnd"/>
+      <w:r>
+        <w:rPr>
+          <w:rFonts w:ascii="Times New Roman" w:hAnsi="Times New Roman"/>
+          <w:sz w:val="24"/>
+          <w:szCs w:val="24"/>
+        </w:rPr>
+        <w:t xml:space="preserve"> is the maximum water depth and </w:t>
+      </w:r>
+      <w:r>
+        <w:rPr>
+          <w:rFonts w:ascii="Times New Roman" w:eastAsia="Times New Roman" w:hAnsi="Times New Roman"/>
+          <w:position w:val="-14"/>
+          <w:sz w:val="24"/>
+          <w:szCs w:val="24"/>
+          <w:lang w:eastAsia="it-IT"/>
+        </w:rPr>
+        <w:object w:dxaOrig="520" w:dyaOrig="400">
+          <v:shape id="_x0000_i1044" type="#_x0000_t75" style="width:23.15pt;height:19.2pt" o:ole="">
+            <v:imagedata r:id="rId45" o:title=""/>
+          </v:shape>
+          <o:OLEObject Type="Embed" ProgID="Equation.3" ShapeID="_x0000_i1044" DrawAspect="Content" ObjectID="_1582523799" r:id="rId46"/>
+        </w:object>
+      </w:r>
+      <w:r>
+        <w:rPr>
+          <w:rFonts w:ascii="Times New Roman" w:hAnsi="Times New Roman"/>
+          <w:sz w:val="24"/>
+          <w:szCs w:val="24"/>
+        </w:rPr>
+        <w:t xml:space="preserve"> </w:t>
+      </w:r>
+      <w:r>
+        <w:rPr>
+          <w:rFonts w:ascii="Times New Roman" w:hAnsi="Times New Roman"/>
+          <w:sz w:val="24"/>
+          <w:szCs w:val="24"/>
+        </w:rPr>
+        <w:t xml:space="preserve">is </w:t>
+      </w:r>
+      <w:r>
+        <w:rPr>
+          <w:rFonts w:ascii="Times New Roman" w:hAnsi="Times New Roman"/>
+          <w:sz w:val="24"/>
+          <w:szCs w:val="24"/>
+        </w:rPr>
+        <w:t xml:space="preserve">the maximum absolute value of velocity (the maxima operate both over the whole simulated time and </w:t>
+      </w:r>
+      <w:r>
+        <w:rPr>
+          <w:rFonts w:ascii="Times New Roman" w:hAnsi="Times New Roman"/>
+          <w:sz w:val="24"/>
+          <w:szCs w:val="24"/>
+        </w:rPr>
+        <w:t xml:space="preserve">the whole 3D domain </w:t>
+      </w:r>
+      <w:r>
+        <w:rPr>
+          <w:rFonts w:ascii="Times New Roman" w:hAnsi="Times New Roman"/>
+          <w:sz w:val="24"/>
+          <w:szCs w:val="24"/>
+        </w:rPr>
+        <w:t>space).</w:t>
+      </w:r>
+    </w:p>
+    <w:p>
+      <w:pPr>
+        <w:spacing w:after="0" w:line="240" w:lineRule="auto"/>
+        <w:jc w:val="both"/>
+        <w:rPr>
+          <w:rFonts w:ascii="Times New Roman" w:hAnsi="Times New Roman"/>
+          <w:sz w:val="24"/>
+          <w:szCs w:val="24"/>
+        </w:rPr>
+      </w:pPr>
+    </w:p>
+    <w:p>
+      <w:pPr>
+        <w:spacing w:after="0" w:line="240" w:lineRule="auto"/>
+        <w:jc w:val="both"/>
+        <w:rPr>
+          <w:rFonts w:ascii="Times New Roman" w:hAnsi="Times New Roman"/>
+          <w:sz w:val="24"/>
+          <w:szCs w:val="24"/>
         </w:rPr>
       </w:pPr>
     </w:p>
@@ -14877,7 +16027,7 @@
 </file>
 
 <file path=customXml/itemProps1.xml><?xml version="1.0" encoding="utf-8"?>
-<ds:datastoreItem xmlns:ds="http://schemas.openxmlformats.org/officeDocument/2006/customXml" ds:itemID="{4C7B1C94-9798-4EBA-973E-DAEA9B71E33D}">
+<ds:datastoreItem xmlns:ds="http://schemas.openxmlformats.org/officeDocument/2006/customXml" ds:itemID="{3234A697-B8D7-464D-9720-9094A1DB6297}">
   <ds:schemaRefs>
     <ds:schemaRef ds:uri="http://schemas.openxmlformats.org/officeDocument/2006/bibliography"/>
   </ds:schemaRefs>

</xml_diff>